<commit_message>
Ubah dokumentasi pada bagian endpoint playlist
</commit_message>
<xml_diff>
--- a/Dokumentasi Endpoint.docx
+++ b/Dokumentasi Endpoint.docx
@@ -4211,6 +4211,48 @@
     <w:p>
       <w:pPr>
         <w:pStyle w:val="ListParagraph"/>
+        <w:spacing w:line="256" w:lineRule="auto"/>
+        <w:rPr>
+          <w:sz w:val="24"/>
+          <w:szCs w:val="24"/>
+          <w:lang w:val="en-US"/>
+        </w:rPr>
+      </w:pPr>
+      <w:r>
+        <w:rPr>
+          <w:sz w:val="24"/>
+          <w:szCs w:val="24"/>
+          <w:lang w:val="en-US"/>
+        </w:rPr>
+        <w:t>Query:</w:t>
+      </w:r>
+    </w:p>
+    <w:p>
+      <w:pPr>
+        <w:pStyle w:val="ListParagraph"/>
+        <w:numPr>
+          <w:ilvl w:val="0"/>
+          <w:numId w:val="21"/>
+        </w:numPr>
+        <w:spacing w:line="256" w:lineRule="auto"/>
+        <w:rPr>
+          <w:sz w:val="24"/>
+          <w:szCs w:val="24"/>
+          <w:lang w:val="id-ID"/>
+        </w:rPr>
+      </w:pPr>
+      <w:r>
+        <w:rPr>
+          <w:sz w:val="24"/>
+          <w:szCs w:val="24"/>
+          <w:lang w:val="en-US"/>
+        </w:rPr>
+        <w:t>sort: Untuk mengurutkan data yang ditampilkan (date/name) bisa juga bila tidak diisi</w:t>
+      </w:r>
+    </w:p>
+    <w:p>
+      <w:pPr>
+        <w:pStyle w:val="ListParagraph"/>
         <w:rPr>
           <w:sz w:val="24"/>
           <w:szCs w:val="24"/>
@@ -4306,6 +4348,48 @@
           <w:szCs w:val="24"/>
           <w:lang w:val="en-US"/>
         </w:rPr>
+        <w:t>Query:</w:t>
+      </w:r>
+    </w:p>
+    <w:p>
+      <w:pPr>
+        <w:pStyle w:val="ListParagraph"/>
+        <w:numPr>
+          <w:ilvl w:val="0"/>
+          <w:numId w:val="21"/>
+        </w:numPr>
+        <w:spacing w:line="256" w:lineRule="auto"/>
+        <w:rPr>
+          <w:sz w:val="24"/>
+          <w:szCs w:val="24"/>
+          <w:lang w:val="en-US"/>
+        </w:rPr>
+      </w:pPr>
+      <w:r>
+        <w:rPr>
+          <w:sz w:val="24"/>
+          <w:szCs w:val="24"/>
+          <w:lang w:val="en-US"/>
+        </w:rPr>
+        <w:t>sort: Untuk mengurutkan data yang ditampilkan (date/name) bisa juga bila tidak diisi</w:t>
+      </w:r>
+    </w:p>
+    <w:p>
+      <w:pPr>
+        <w:pStyle w:val="ListParagraph"/>
+        <w:spacing w:line="256" w:lineRule="auto"/>
+        <w:rPr>
+          <w:sz w:val="24"/>
+          <w:szCs w:val="24"/>
+          <w:lang w:val="en-US"/>
+        </w:rPr>
+      </w:pPr>
+      <w:r>
+        <w:rPr>
+          <w:sz w:val="24"/>
+          <w:szCs w:val="24"/>
+          <w:lang w:val="en-US"/>
+        </w:rPr>
         <w:t>Params:</w:t>
       </w:r>
     </w:p>
@@ -4833,6 +4917,7 @@
           <w:szCs w:val="24"/>
           <w:lang w:val="en-US"/>
         </w:rPr>
+        <w:lastRenderedPageBreak/>
         <w:t>Header:</w:t>
       </w:r>
     </w:p>
@@ -6041,7 +6126,7 @@
   <w:abstractNum w:abstractNumId="10" w15:restartNumberingAfterBreak="0">
     <w:nsid w:val="48BE613A"/>
     <w:multiLevelType w:val="hybridMultilevel"/>
-    <w:tmpl w:val="5FEAF604"/>
+    <w:tmpl w:val="0DD05504"/>
     <w:lvl w:ilvl="0" w:tplc="38090001">
       <w:start w:val="1"/>
       <w:numFmt w:val="bullet"/>
@@ -7367,15 +7452,6 @@
   </w:num>
   <w:num w:numId="20">
     <w:abstractNumId w:val="19"/>
-    <w:lvlOverride w:ilvl="0"/>
-    <w:lvlOverride w:ilvl="1"/>
-    <w:lvlOverride w:ilvl="2"/>
-    <w:lvlOverride w:ilvl="3"/>
-    <w:lvlOverride w:ilvl="4"/>
-    <w:lvlOverride w:ilvl="5"/>
-    <w:lvlOverride w:ilvl="6"/>
-    <w:lvlOverride w:ilvl="7"/>
-    <w:lvlOverride w:ilvl="8"/>
   </w:num>
   <w:num w:numId="21">
     <w:abstractNumId w:val="10"/>

</xml_diff>

<commit_message>
dokumentasi dan postman - user
</commit_message>
<xml_diff>
--- a/Dokumentasi Endpoint.docx
+++ b/Dokumentasi Endpoint.docx
@@ -1,6 +1,6 @@
 
 <file path=word/document.xml><?xml version="1.0" encoding="utf-8"?>
-<w:document xmlns:wpc="http://schemas.microsoft.com/office/word/2010/wordprocessingCanvas" xmlns:mc="http://schemas.openxmlformats.org/markup-compatibility/2006" xmlns:o="urn:schemas-microsoft-com:office:office" xmlns:r="http://schemas.openxmlformats.org/officeDocument/2006/relationships" xmlns:m="http://schemas.openxmlformats.org/officeDocument/2006/math" xmlns:v="urn:schemas-microsoft-com:vml" xmlns:wp14="http://schemas.microsoft.com/office/word/2010/wordprocessingDrawing" xmlns:wp="http://schemas.openxmlformats.org/drawingml/2006/wordprocessingDrawing" xmlns:w10="urn:schemas-microsoft-com:office:word" xmlns:w="http://schemas.openxmlformats.org/wordprocessingml/2006/main" xmlns:w14="http://schemas.microsoft.com/office/word/2010/wordml" xmlns:w15="http://schemas.microsoft.com/office/word/2012/wordml" xmlns:wpg="http://schemas.microsoft.com/office/word/2010/wordprocessingGroup" xmlns:wpi="http://schemas.microsoft.com/office/word/2010/wordprocessingInk" xmlns:wne="http://schemas.microsoft.com/office/word/2006/wordml" xmlns:wps="http://schemas.microsoft.com/office/word/2010/wordprocessingShape" mc:Ignorable="w14 w15 wp14">
+<w:document xmlns:wpc="http://schemas.microsoft.com/office/word/2010/wordprocessingCanvas" xmlns:cx="http://schemas.microsoft.com/office/drawing/2014/chartex" xmlns:cx1="http://schemas.microsoft.com/office/drawing/2015/9/8/chartex" xmlns:cx2="http://schemas.microsoft.com/office/drawing/2015/10/21/chartex" xmlns:cx3="http://schemas.microsoft.com/office/drawing/2016/5/9/chartex" xmlns:cx4="http://schemas.microsoft.com/office/drawing/2016/5/10/chartex" xmlns:cx5="http://schemas.microsoft.com/office/drawing/2016/5/11/chartex" xmlns:cx6="http://schemas.microsoft.com/office/drawing/2016/5/12/chartex" xmlns:cx7="http://schemas.microsoft.com/office/drawing/2016/5/13/chartex" xmlns:cx8="http://schemas.microsoft.com/office/drawing/2016/5/14/chartex" xmlns:mc="http://schemas.openxmlformats.org/markup-compatibility/2006" xmlns:aink="http://schemas.microsoft.com/office/drawing/2016/ink" xmlns:am3d="http://schemas.microsoft.com/office/drawing/2017/model3d" xmlns:o="urn:schemas-microsoft-com:office:office" xmlns:r="http://schemas.openxmlformats.org/officeDocument/2006/relationships" xmlns:m="http://schemas.openxmlformats.org/officeDocument/2006/math" xmlns:v="urn:schemas-microsoft-com:vml" xmlns:wp14="http://schemas.microsoft.com/office/word/2010/wordprocessingDrawing" xmlns:wp="http://schemas.openxmlformats.org/drawingml/2006/wordprocessingDrawing" xmlns:w10="urn:schemas-microsoft-com:office:word" xmlns:w="http://schemas.openxmlformats.org/wordprocessingml/2006/main" xmlns:w14="http://schemas.microsoft.com/office/word/2010/wordml" xmlns:w15="http://schemas.microsoft.com/office/word/2012/wordml" xmlns:w16cex="http://schemas.microsoft.com/office/word/2018/wordml/cex" xmlns:w16cid="http://schemas.microsoft.com/office/word/2016/wordml/cid" xmlns:w16="http://schemas.microsoft.com/office/word/2018/wordml" xmlns:w16se="http://schemas.microsoft.com/office/word/2015/wordml/symex" xmlns:wpg="http://schemas.microsoft.com/office/word/2010/wordprocessingGroup" xmlns:wpi="http://schemas.microsoft.com/office/word/2010/wordprocessingInk" xmlns:wne="http://schemas.microsoft.com/office/word/2006/wordml" xmlns:wps="http://schemas.microsoft.com/office/word/2010/wordprocessingShape" mc:Ignorable="w14 w15 w16se w16cid w16 w16cex wp14">
   <w:body>
     <w:p>
       <w:pPr>
@@ -201,6 +201,719 @@
         </w:rPr>
         <w:t>Endpoint</w:t>
       </w:r>
+    </w:p>
+    <w:p>
+      <w:pPr>
+        <w:spacing w:line="360" w:lineRule="auto"/>
+        <w:rPr>
+          <w:b/>
+          <w:bCs/>
+          <w:sz w:val="28"/>
+          <w:szCs w:val="28"/>
+          <w:lang w:val="en-US"/>
+        </w:rPr>
+      </w:pPr>
+      <w:r>
+        <w:rPr>
+          <w:b/>
+          <w:bCs/>
+          <w:sz w:val="28"/>
+          <w:szCs w:val="28"/>
+          <w:lang w:val="en-US"/>
+        </w:rPr>
+        <w:t>#</w:t>
+      </w:r>
+      <w:r>
+        <w:rPr>
+          <w:b/>
+          <w:bCs/>
+          <w:sz w:val="28"/>
+          <w:szCs w:val="28"/>
+          <w:lang w:val="en-US"/>
+        </w:rPr>
+        <w:t>Review</w:t>
+      </w:r>
+    </w:p>
+    <w:tbl>
+      <w:tblPr>
+        <w:tblStyle w:val="GridTable4-Accent1"/>
+        <w:tblW w:w="0" w:type="auto"/>
+        <w:tblLook w:val="04A0" w:firstRow="1" w:lastRow="0" w:firstColumn="1" w:lastColumn="0" w:noHBand="0" w:noVBand="1"/>
+      </w:tblPr>
+      <w:tblGrid>
+        <w:gridCol w:w="2727"/>
+        <w:gridCol w:w="3524"/>
+        <w:gridCol w:w="2765"/>
+      </w:tblGrid>
+      <w:tr>
+        <w:trPr>
+          <w:cnfStyle w:val="100000000000" w:firstRow="1" w:lastRow="0" w:firstColumn="0" w:lastColumn="0" w:oddVBand="0" w:evenVBand="0" w:oddHBand="0" w:evenHBand="0" w:firstRowFirstColumn="0" w:firstRowLastColumn="0" w:lastRowFirstColumn="0" w:lastRowLastColumn="0"/>
+        </w:trPr>
+        <w:tc>
+          <w:tcPr>
+            <w:cnfStyle w:val="001000000000" w:firstRow="0" w:lastRow="0" w:firstColumn="1" w:lastColumn="0" w:oddVBand="0" w:evenVBand="0" w:oddHBand="0" w:evenHBand="0" w:firstRowFirstColumn="0" w:firstRowLastColumn="0" w:lastRowFirstColumn="0" w:lastRowLastColumn="0"/>
+            <w:tcW w:w="2727" w:type="dxa"/>
+          </w:tcPr>
+          <w:p>
+            <w:pPr>
+              <w:rPr>
+                <w:sz w:val="24"/>
+                <w:szCs w:val="24"/>
+                <w:lang w:val="en-US"/>
+              </w:rPr>
+            </w:pPr>
+            <w:r>
+              <w:rPr>
+                <w:sz w:val="24"/>
+                <w:szCs w:val="24"/>
+                <w:lang w:val="en-US"/>
+              </w:rPr>
+              <w:t>Activity</w:t>
+            </w:r>
+          </w:p>
+        </w:tc>
+        <w:tc>
+          <w:tcPr>
+            <w:tcW w:w="3524" w:type="dxa"/>
+          </w:tcPr>
+          <w:p>
+            <w:pPr>
+              <w:cnfStyle w:val="100000000000" w:firstRow="1" w:lastRow="0" w:firstColumn="0" w:lastColumn="0" w:oddVBand="0" w:evenVBand="0" w:oddHBand="0" w:evenHBand="0" w:firstRowFirstColumn="0" w:firstRowLastColumn="0" w:lastRowFirstColumn="0" w:lastRowLastColumn="0"/>
+              <w:rPr>
+                <w:sz w:val="24"/>
+                <w:szCs w:val="24"/>
+                <w:lang w:val="en-US"/>
+              </w:rPr>
+            </w:pPr>
+            <w:r>
+              <w:rPr>
+                <w:sz w:val="24"/>
+                <w:szCs w:val="24"/>
+                <w:lang w:val="en-US"/>
+              </w:rPr>
+              <w:t>Verb/Noun Mapping</w:t>
+            </w:r>
+          </w:p>
+        </w:tc>
+        <w:tc>
+          <w:tcPr>
+            <w:tcW w:w="2765" w:type="dxa"/>
+          </w:tcPr>
+          <w:p>
+            <w:pPr>
+              <w:cnfStyle w:val="100000000000" w:firstRow="1" w:lastRow="0" w:firstColumn="0" w:lastColumn="0" w:oddVBand="0" w:evenVBand="0" w:oddHBand="0" w:evenHBand="0" w:firstRowFirstColumn="0" w:firstRowLastColumn="0" w:lastRowFirstColumn="0" w:lastRowLastColumn="0"/>
+              <w:rPr>
+                <w:sz w:val="24"/>
+                <w:szCs w:val="24"/>
+                <w:lang w:val="en-US"/>
+              </w:rPr>
+            </w:pPr>
+            <w:r>
+              <w:rPr>
+                <w:sz w:val="24"/>
+                <w:szCs w:val="24"/>
+                <w:lang w:val="en-US"/>
+              </w:rPr>
+              <w:t>Participant</w:t>
+            </w:r>
+          </w:p>
+        </w:tc>
+      </w:tr>
+      <w:tr>
+        <w:trPr>
+          <w:cnfStyle w:val="000000100000" w:firstRow="0" w:lastRow="0" w:firstColumn="0" w:lastColumn="0" w:oddVBand="0" w:evenVBand="0" w:oddHBand="1" w:evenHBand="0" w:firstRowFirstColumn="0" w:firstRowLastColumn="0" w:lastRowFirstColumn="0" w:lastRowLastColumn="0"/>
+        </w:trPr>
+        <w:tc>
+          <w:tcPr>
+            <w:cnfStyle w:val="001000000000" w:firstRow="0" w:lastRow="0" w:firstColumn="1" w:lastColumn="0" w:oddVBand="0" w:evenVBand="0" w:oddHBand="0" w:evenHBand="0" w:firstRowFirstColumn="0" w:firstRowLastColumn="0" w:lastRowFirstColumn="0" w:lastRowLastColumn="0"/>
+            <w:tcW w:w="2727" w:type="dxa"/>
+          </w:tcPr>
+          <w:p>
+            <w:pPr>
+              <w:rPr>
+                <w:b w:val="0"/>
+                <w:bCs w:val="0"/>
+                <w:sz w:val="24"/>
+                <w:szCs w:val="24"/>
+                <w:lang w:val="id-ID"/>
+              </w:rPr>
+            </w:pPr>
+            <w:r>
+              <w:rPr>
+                <w:b w:val="0"/>
+                <w:bCs w:val="0"/>
+                <w:sz w:val="24"/>
+                <w:szCs w:val="24"/>
+                <w:lang w:val="id-ID"/>
+              </w:rPr>
+              <w:t>Register User</w:t>
+            </w:r>
+          </w:p>
+        </w:tc>
+        <w:tc>
+          <w:tcPr>
+            <w:tcW w:w="3524" w:type="dxa"/>
+          </w:tcPr>
+          <w:p>
+            <w:pPr>
+              <w:cnfStyle w:val="000000100000" w:firstRow="0" w:lastRow="0" w:firstColumn="0" w:lastColumn="0" w:oddVBand="0" w:evenVBand="0" w:oddHBand="1" w:evenHBand="0" w:firstRowFirstColumn="0" w:firstRowLastColumn="0" w:lastRowFirstColumn="0" w:lastRowLastColumn="0"/>
+              <w:rPr>
+                <w:sz w:val="24"/>
+                <w:szCs w:val="24"/>
+                <w:lang w:val="id-ID"/>
+              </w:rPr>
+            </w:pPr>
+            <w:r>
+              <w:rPr>
+                <w:sz w:val="24"/>
+                <w:szCs w:val="24"/>
+                <w:lang w:val="en-US"/>
+              </w:rPr>
+              <w:t>POST/</w:t>
+            </w:r>
+            <w:r>
+              <w:rPr>
+                <w:sz w:val="24"/>
+                <w:szCs w:val="24"/>
+                <w:lang w:val="id-ID"/>
+              </w:rPr>
+              <w:t>user</w:t>
+            </w:r>
+            <w:r>
+              <w:rPr>
+                <w:sz w:val="24"/>
+                <w:szCs w:val="24"/>
+                <w:lang w:val="en-US"/>
+              </w:rPr>
+              <w:t>/</w:t>
+            </w:r>
+            <w:r>
+              <w:rPr>
+                <w:sz w:val="24"/>
+                <w:szCs w:val="24"/>
+                <w:lang w:val="id-ID"/>
+              </w:rPr>
+              <w:t>register</w:t>
+            </w:r>
+          </w:p>
+        </w:tc>
+        <w:tc>
+          <w:tcPr>
+            <w:tcW w:w="2765" w:type="dxa"/>
+          </w:tcPr>
+          <w:p>
+            <w:pPr>
+              <w:cnfStyle w:val="000000100000" w:firstRow="0" w:lastRow="0" w:firstColumn="0" w:lastColumn="0" w:oddVBand="0" w:evenVBand="0" w:oddHBand="1" w:evenHBand="0" w:firstRowFirstColumn="0" w:firstRowLastColumn="0" w:lastRowFirstColumn="0" w:lastRowLastColumn="0"/>
+              <w:rPr>
+                <w:sz w:val="24"/>
+                <w:szCs w:val="24"/>
+                <w:lang w:val="en-US"/>
+              </w:rPr>
+            </w:pPr>
+            <w:r>
+              <w:rPr>
+                <w:sz w:val="24"/>
+                <w:szCs w:val="24"/>
+                <w:lang w:val="en-US"/>
+              </w:rPr>
+              <w:t>Free &amp; premium user</w:t>
+            </w:r>
+          </w:p>
+        </w:tc>
+      </w:tr>
+      <w:tr>
+        <w:tc>
+          <w:tcPr>
+            <w:cnfStyle w:val="001000000000" w:firstRow="0" w:lastRow="0" w:firstColumn="1" w:lastColumn="0" w:oddVBand="0" w:evenVBand="0" w:oddHBand="0" w:evenHBand="0" w:firstRowFirstColumn="0" w:firstRowLastColumn="0" w:lastRowFirstColumn="0" w:lastRowLastColumn="0"/>
+            <w:tcW w:w="2727" w:type="dxa"/>
+          </w:tcPr>
+          <w:p>
+            <w:pPr>
+              <w:rPr>
+                <w:b w:val="0"/>
+                <w:bCs w:val="0"/>
+                <w:sz w:val="24"/>
+                <w:szCs w:val="24"/>
+                <w:lang w:val="id-ID"/>
+              </w:rPr>
+            </w:pPr>
+            <w:r>
+              <w:rPr>
+                <w:b w:val="0"/>
+                <w:bCs w:val="0"/>
+                <w:sz w:val="24"/>
+                <w:szCs w:val="24"/>
+                <w:lang w:val="id-ID"/>
+              </w:rPr>
+              <w:t>Login User</w:t>
+            </w:r>
+          </w:p>
+        </w:tc>
+        <w:tc>
+          <w:tcPr>
+            <w:tcW w:w="3524" w:type="dxa"/>
+          </w:tcPr>
+          <w:p>
+            <w:pPr>
+              <w:cnfStyle w:val="000000000000" w:firstRow="0" w:lastRow="0" w:firstColumn="0" w:lastColumn="0" w:oddVBand="0" w:evenVBand="0" w:oddHBand="0" w:evenHBand="0" w:firstRowFirstColumn="0" w:firstRowLastColumn="0" w:lastRowFirstColumn="0" w:lastRowLastColumn="0"/>
+              <w:rPr>
+                <w:sz w:val="24"/>
+                <w:szCs w:val="24"/>
+                <w:lang w:val="id-ID"/>
+              </w:rPr>
+            </w:pPr>
+            <w:r>
+              <w:rPr>
+                <w:sz w:val="24"/>
+                <w:szCs w:val="24"/>
+                <w:lang w:val="id-ID"/>
+              </w:rPr>
+              <w:t>POST</w:t>
+            </w:r>
+            <w:r>
+              <w:rPr>
+                <w:sz w:val="24"/>
+                <w:szCs w:val="24"/>
+                <w:lang w:val="en-US"/>
+              </w:rPr>
+              <w:t>/</w:t>
+            </w:r>
+            <w:r>
+              <w:rPr>
+                <w:sz w:val="24"/>
+                <w:szCs w:val="24"/>
+                <w:lang w:val="id-ID"/>
+              </w:rPr>
+              <w:t>user</w:t>
+            </w:r>
+            <w:r>
+              <w:rPr>
+                <w:sz w:val="24"/>
+                <w:szCs w:val="24"/>
+                <w:lang w:val="en-US"/>
+              </w:rPr>
+              <w:t>/</w:t>
+            </w:r>
+            <w:r>
+              <w:rPr>
+                <w:sz w:val="24"/>
+                <w:szCs w:val="24"/>
+                <w:lang w:val="id-ID"/>
+              </w:rPr>
+              <w:t>login</w:t>
+            </w:r>
+          </w:p>
+        </w:tc>
+        <w:tc>
+          <w:tcPr>
+            <w:tcW w:w="2765" w:type="dxa"/>
+          </w:tcPr>
+          <w:p>
+            <w:pPr>
+              <w:cnfStyle w:val="000000000000" w:firstRow="0" w:lastRow="0" w:firstColumn="0" w:lastColumn="0" w:oddVBand="0" w:evenVBand="0" w:oddHBand="0" w:evenHBand="0" w:firstRowFirstColumn="0" w:firstRowLastColumn="0" w:lastRowFirstColumn="0" w:lastRowLastColumn="0"/>
+              <w:rPr>
+                <w:sz w:val="24"/>
+                <w:szCs w:val="24"/>
+                <w:lang w:val="en-US"/>
+              </w:rPr>
+            </w:pPr>
+            <w:r>
+              <w:rPr>
+                <w:sz w:val="24"/>
+                <w:szCs w:val="24"/>
+                <w:lang w:val="en-US"/>
+              </w:rPr>
+              <w:t>Free &amp; premium user</w:t>
+            </w:r>
+          </w:p>
+        </w:tc>
+      </w:tr>
+      <w:tr>
+        <w:trPr>
+          <w:cnfStyle w:val="000000100000" w:firstRow="0" w:lastRow="0" w:firstColumn="0" w:lastColumn="0" w:oddVBand="0" w:evenVBand="0" w:oddHBand="1" w:evenHBand="0" w:firstRowFirstColumn="0" w:firstRowLastColumn="0" w:lastRowFirstColumn="0" w:lastRowLastColumn="0"/>
+        </w:trPr>
+        <w:tc>
+          <w:tcPr>
+            <w:cnfStyle w:val="001000000000" w:firstRow="0" w:lastRow="0" w:firstColumn="1" w:lastColumn="0" w:oddVBand="0" w:evenVBand="0" w:oddHBand="0" w:evenHBand="0" w:firstRowFirstColumn="0" w:firstRowLastColumn="0" w:lastRowFirstColumn="0" w:lastRowLastColumn="0"/>
+            <w:tcW w:w="2727" w:type="dxa"/>
+          </w:tcPr>
+          <w:p>
+            <w:pPr>
+              <w:rPr>
+                <w:b w:val="0"/>
+                <w:bCs w:val="0"/>
+                <w:sz w:val="24"/>
+                <w:szCs w:val="24"/>
+                <w:lang w:val="id-ID"/>
+              </w:rPr>
+            </w:pPr>
+            <w:r>
+              <w:rPr>
+                <w:b w:val="0"/>
+                <w:bCs w:val="0"/>
+                <w:sz w:val="24"/>
+                <w:szCs w:val="24"/>
+                <w:lang w:val="en-US"/>
+              </w:rPr>
+              <w:t xml:space="preserve">Update </w:t>
+            </w:r>
+            <w:r>
+              <w:rPr>
+                <w:b w:val="0"/>
+                <w:bCs w:val="0"/>
+                <w:sz w:val="24"/>
+                <w:szCs w:val="24"/>
+                <w:lang w:val="id-ID"/>
+              </w:rPr>
+              <w:t>User</w:t>
+            </w:r>
+          </w:p>
+        </w:tc>
+        <w:tc>
+          <w:tcPr>
+            <w:tcW w:w="3524" w:type="dxa"/>
+          </w:tcPr>
+          <w:p>
+            <w:pPr>
+              <w:cnfStyle w:val="000000100000" w:firstRow="0" w:lastRow="0" w:firstColumn="0" w:lastColumn="0" w:oddVBand="0" w:evenVBand="0" w:oddHBand="1" w:evenHBand="0" w:firstRowFirstColumn="0" w:firstRowLastColumn="0" w:lastRowFirstColumn="0" w:lastRowLastColumn="0"/>
+              <w:rPr>
+                <w:sz w:val="24"/>
+                <w:szCs w:val="24"/>
+                <w:lang w:val="id-ID"/>
+              </w:rPr>
+            </w:pPr>
+            <w:r>
+              <w:rPr>
+                <w:sz w:val="24"/>
+                <w:szCs w:val="24"/>
+                <w:lang w:val="en-US"/>
+              </w:rPr>
+              <w:t>PUT</w:t>
+            </w:r>
+            <w:r>
+              <w:rPr>
+                <w:sz w:val="24"/>
+                <w:szCs w:val="24"/>
+                <w:lang w:val="en-US"/>
+              </w:rPr>
+              <w:t>/</w:t>
+            </w:r>
+            <w:r>
+              <w:rPr>
+                <w:sz w:val="24"/>
+                <w:szCs w:val="24"/>
+                <w:lang w:val="id-ID"/>
+              </w:rPr>
+              <w:t>user</w:t>
+            </w:r>
+            <w:r>
+              <w:rPr>
+                <w:sz w:val="24"/>
+                <w:szCs w:val="24"/>
+                <w:lang w:val="en-US"/>
+              </w:rPr>
+              <w:t>/</w:t>
+            </w:r>
+            <w:r>
+              <w:rPr>
+                <w:sz w:val="24"/>
+                <w:szCs w:val="24"/>
+                <w:lang w:val="id-ID"/>
+              </w:rPr>
+              <w:t>UpdateUser/:username</w:t>
+            </w:r>
+          </w:p>
+        </w:tc>
+        <w:tc>
+          <w:tcPr>
+            <w:tcW w:w="2765" w:type="dxa"/>
+          </w:tcPr>
+          <w:p>
+            <w:pPr>
+              <w:cnfStyle w:val="000000100000" w:firstRow="0" w:lastRow="0" w:firstColumn="0" w:lastColumn="0" w:oddVBand="0" w:evenVBand="0" w:oddHBand="1" w:evenHBand="0" w:firstRowFirstColumn="0" w:firstRowLastColumn="0" w:lastRowFirstColumn="0" w:lastRowLastColumn="0"/>
+              <w:rPr>
+                <w:sz w:val="24"/>
+                <w:szCs w:val="24"/>
+                <w:lang w:val="en-US"/>
+              </w:rPr>
+            </w:pPr>
+            <w:r>
+              <w:rPr>
+                <w:sz w:val="24"/>
+                <w:szCs w:val="24"/>
+                <w:lang w:val="en-US"/>
+              </w:rPr>
+              <w:t>Free &amp; premium user</w:t>
+            </w:r>
+          </w:p>
+        </w:tc>
+      </w:tr>
+      <w:tr>
+        <w:tc>
+          <w:tcPr>
+            <w:cnfStyle w:val="001000000000" w:firstRow="0" w:lastRow="0" w:firstColumn="1" w:lastColumn="0" w:oddVBand="0" w:evenVBand="0" w:oddHBand="0" w:evenHBand="0" w:firstRowFirstColumn="0" w:firstRowLastColumn="0" w:lastRowFirstColumn="0" w:lastRowLastColumn="0"/>
+            <w:tcW w:w="2727" w:type="dxa"/>
+          </w:tcPr>
+          <w:p>
+            <w:pPr>
+              <w:rPr>
+                <w:b w:val="0"/>
+                <w:bCs w:val="0"/>
+                <w:sz w:val="24"/>
+                <w:szCs w:val="24"/>
+                <w:lang w:val="id-ID"/>
+              </w:rPr>
+            </w:pPr>
+            <w:r>
+              <w:rPr>
+                <w:b w:val="0"/>
+                <w:bCs w:val="0"/>
+                <w:sz w:val="24"/>
+                <w:szCs w:val="24"/>
+                <w:lang w:val="en-US"/>
+              </w:rPr>
+              <w:t xml:space="preserve">Delete </w:t>
+            </w:r>
+            <w:r>
+              <w:rPr>
+                <w:b w:val="0"/>
+                <w:bCs w:val="0"/>
+                <w:sz w:val="24"/>
+                <w:szCs w:val="24"/>
+                <w:lang w:val="id-ID"/>
+              </w:rPr>
+              <w:t>User</w:t>
+            </w:r>
+          </w:p>
+        </w:tc>
+        <w:tc>
+          <w:tcPr>
+            <w:tcW w:w="3524" w:type="dxa"/>
+          </w:tcPr>
+          <w:p>
+            <w:pPr>
+              <w:cnfStyle w:val="000000000000" w:firstRow="0" w:lastRow="0" w:firstColumn="0" w:lastColumn="0" w:oddVBand="0" w:evenVBand="0" w:oddHBand="0" w:evenHBand="0" w:firstRowFirstColumn="0" w:firstRowLastColumn="0" w:lastRowFirstColumn="0" w:lastRowLastColumn="0"/>
+              <w:rPr>
+                <w:sz w:val="24"/>
+                <w:szCs w:val="24"/>
+                <w:lang w:val="id-ID"/>
+              </w:rPr>
+            </w:pPr>
+            <w:r>
+              <w:rPr>
+                <w:sz w:val="24"/>
+                <w:szCs w:val="24"/>
+                <w:lang w:val="en-US"/>
+              </w:rPr>
+              <w:t>DELETE</w:t>
+            </w:r>
+            <w:r>
+              <w:rPr>
+                <w:sz w:val="24"/>
+                <w:szCs w:val="24"/>
+                <w:lang w:val="en-US"/>
+              </w:rPr>
+              <w:t>/</w:t>
+            </w:r>
+            <w:r>
+              <w:rPr>
+                <w:sz w:val="24"/>
+                <w:szCs w:val="24"/>
+                <w:lang w:val="id-ID"/>
+              </w:rPr>
+              <w:t>user/:username</w:t>
+            </w:r>
+          </w:p>
+        </w:tc>
+        <w:tc>
+          <w:tcPr>
+            <w:tcW w:w="2765" w:type="dxa"/>
+          </w:tcPr>
+          <w:p>
+            <w:pPr>
+              <w:cnfStyle w:val="000000000000" w:firstRow="0" w:lastRow="0" w:firstColumn="0" w:lastColumn="0" w:oddVBand="0" w:evenVBand="0" w:oddHBand="0" w:evenHBand="0" w:firstRowFirstColumn="0" w:firstRowLastColumn="0" w:lastRowFirstColumn="0" w:lastRowLastColumn="0"/>
+              <w:rPr>
+                <w:sz w:val="24"/>
+                <w:szCs w:val="24"/>
+                <w:lang w:val="en-US"/>
+              </w:rPr>
+            </w:pPr>
+            <w:r>
+              <w:rPr>
+                <w:sz w:val="24"/>
+                <w:szCs w:val="24"/>
+                <w:lang w:val="en-US"/>
+              </w:rPr>
+              <w:t>Free &amp; premium user</w:t>
+            </w:r>
+          </w:p>
+        </w:tc>
+      </w:tr>
+      <w:tr>
+        <w:trPr>
+          <w:cnfStyle w:val="000000100000" w:firstRow="0" w:lastRow="0" w:firstColumn="0" w:lastColumn="0" w:oddVBand="0" w:evenVBand="0" w:oddHBand="1" w:evenHBand="0" w:firstRowFirstColumn="0" w:firstRowLastColumn="0" w:lastRowFirstColumn="0" w:lastRowLastColumn="0"/>
+        </w:trPr>
+        <w:tc>
+          <w:tcPr>
+            <w:cnfStyle w:val="001000000000" w:firstRow="0" w:lastRow="0" w:firstColumn="1" w:lastColumn="0" w:oddVBand="0" w:evenVBand="0" w:oddHBand="0" w:evenHBand="0" w:firstRowFirstColumn="0" w:firstRowLastColumn="0" w:lastRowFirstColumn="0" w:lastRowLastColumn="0"/>
+            <w:tcW w:w="2727" w:type="dxa"/>
+          </w:tcPr>
+          <w:p>
+            <w:pPr>
+              <w:rPr>
+                <w:b w:val="0"/>
+                <w:bCs w:val="0"/>
+                <w:sz w:val="24"/>
+                <w:szCs w:val="24"/>
+                <w:lang w:val="id-ID"/>
+              </w:rPr>
+            </w:pPr>
+            <w:r>
+              <w:rPr>
+                <w:b w:val="0"/>
+                <w:bCs w:val="0"/>
+                <w:sz w:val="24"/>
+                <w:szCs w:val="24"/>
+                <w:lang w:val="id-ID"/>
+              </w:rPr>
+              <w:t>Upgrade User</w:t>
+            </w:r>
+          </w:p>
+        </w:tc>
+        <w:tc>
+          <w:tcPr>
+            <w:tcW w:w="3524" w:type="dxa"/>
+          </w:tcPr>
+          <w:p>
+            <w:pPr>
+              <w:cnfStyle w:val="000000100000" w:firstRow="0" w:lastRow="0" w:firstColumn="0" w:lastColumn="0" w:oddVBand="0" w:evenVBand="0" w:oddHBand="1" w:evenHBand="0" w:firstRowFirstColumn="0" w:firstRowLastColumn="0" w:lastRowFirstColumn="0" w:lastRowLastColumn="0"/>
+              <w:rPr>
+                <w:sz w:val="24"/>
+                <w:szCs w:val="24"/>
+                <w:lang w:val="id-ID"/>
+              </w:rPr>
+            </w:pPr>
+            <w:r>
+              <w:rPr>
+                <w:sz w:val="24"/>
+                <w:szCs w:val="24"/>
+                <w:lang w:val="id-ID"/>
+              </w:rPr>
+              <w:t>PUT/user/upgrade</w:t>
+            </w:r>
+          </w:p>
+        </w:tc>
+        <w:tc>
+          <w:tcPr>
+            <w:tcW w:w="2765" w:type="dxa"/>
+          </w:tcPr>
+          <w:p>
+            <w:pPr>
+              <w:cnfStyle w:val="000000100000" w:firstRow="0" w:lastRow="0" w:firstColumn="0" w:lastColumn="0" w:oddVBand="0" w:evenVBand="0" w:oddHBand="1" w:evenHBand="0" w:firstRowFirstColumn="0" w:firstRowLastColumn="0" w:lastRowFirstColumn="0" w:lastRowLastColumn="0"/>
+              <w:rPr>
+                <w:sz w:val="24"/>
+                <w:szCs w:val="24"/>
+                <w:lang w:val="id-ID"/>
+              </w:rPr>
+            </w:pPr>
+            <w:r>
+              <w:rPr>
+                <w:sz w:val="24"/>
+                <w:szCs w:val="24"/>
+                <w:lang w:val="id-ID"/>
+              </w:rPr>
+              <w:t>Free &amp; Premium user</w:t>
+            </w:r>
+          </w:p>
+        </w:tc>
+      </w:tr>
+      <w:tr>
+        <w:tc>
+          <w:tcPr>
+            <w:cnfStyle w:val="001000000000" w:firstRow="0" w:lastRow="0" w:firstColumn="1" w:lastColumn="0" w:oddVBand="0" w:evenVBand="0" w:oddHBand="0" w:evenHBand="0" w:firstRowFirstColumn="0" w:firstRowLastColumn="0" w:lastRowFirstColumn="0" w:lastRowLastColumn="0"/>
+            <w:tcW w:w="2727" w:type="dxa"/>
+          </w:tcPr>
+          <w:p>
+            <w:pPr>
+              <w:rPr>
+                <w:b w:val="0"/>
+                <w:bCs w:val="0"/>
+                <w:sz w:val="24"/>
+                <w:szCs w:val="24"/>
+                <w:lang w:val="id-ID"/>
+              </w:rPr>
+            </w:pPr>
+            <w:r>
+              <w:rPr>
+                <w:b w:val="0"/>
+                <w:bCs w:val="0"/>
+                <w:sz w:val="24"/>
+                <w:szCs w:val="24"/>
+                <w:lang w:val="id-ID"/>
+              </w:rPr>
+              <w:t>Get User</w:t>
+            </w:r>
+          </w:p>
+        </w:tc>
+        <w:tc>
+          <w:tcPr>
+            <w:tcW w:w="3524" w:type="dxa"/>
+          </w:tcPr>
+          <w:p>
+            <w:pPr>
+              <w:cnfStyle w:val="000000000000" w:firstRow="0" w:lastRow="0" w:firstColumn="0" w:lastColumn="0" w:oddVBand="0" w:evenVBand="0" w:oddHBand="0" w:evenHBand="0" w:firstRowFirstColumn="0" w:firstRowLastColumn="0" w:lastRowFirstColumn="0" w:lastRowLastColumn="0"/>
+              <w:rPr>
+                <w:sz w:val="24"/>
+                <w:szCs w:val="24"/>
+                <w:lang w:val="id-ID"/>
+              </w:rPr>
+            </w:pPr>
+            <w:r>
+              <w:rPr>
+                <w:sz w:val="24"/>
+                <w:szCs w:val="24"/>
+                <w:lang w:val="id-ID"/>
+              </w:rPr>
+              <w:t>GET/user/:keyword</w:t>
+            </w:r>
+          </w:p>
+        </w:tc>
+        <w:tc>
+          <w:tcPr>
+            <w:tcW w:w="2765" w:type="dxa"/>
+          </w:tcPr>
+          <w:p>
+            <w:pPr>
+              <w:cnfStyle w:val="000000000000" w:firstRow="0" w:lastRow="0" w:firstColumn="0" w:lastColumn="0" w:oddVBand="0" w:evenVBand="0" w:oddHBand="0" w:evenHBand="0" w:firstRowFirstColumn="0" w:firstRowLastColumn="0" w:lastRowFirstColumn="0" w:lastRowLastColumn="0"/>
+              <w:rPr>
+                <w:sz w:val="24"/>
+                <w:szCs w:val="24"/>
+                <w:lang w:val="en-US"/>
+              </w:rPr>
+            </w:pPr>
+            <w:r>
+              <w:rPr>
+                <w:sz w:val="24"/>
+                <w:szCs w:val="24"/>
+                <w:lang w:val="id-ID"/>
+              </w:rPr>
+              <w:t>Free &amp; Premium user</w:t>
+            </w:r>
+          </w:p>
+        </w:tc>
+      </w:tr>
+    </w:tbl>
+    <w:p>
+      <w:pPr>
+        <w:spacing w:line="360" w:lineRule="auto"/>
+        <w:rPr>
+          <w:b/>
+          <w:bCs/>
+          <w:sz w:val="28"/>
+          <w:szCs w:val="28"/>
+          <w:lang w:val="en-US"/>
+        </w:rPr>
+      </w:pPr>
     </w:p>
     <w:p>
       <w:pPr>
@@ -585,6 +1298,7 @@
           <w:szCs w:val="24"/>
           <w:lang w:val="id-ID"/>
         </w:rPr>
+        <w:lastRenderedPageBreak/>
         <w:t>/user/updateUser/:username (PUT)</w:t>
       </w:r>
     </w:p>
@@ -727,7 +1441,6 @@
           <w:szCs w:val="24"/>
           <w:lang w:val="id-ID"/>
         </w:rPr>
-        <w:lastRenderedPageBreak/>
         <w:t xml:space="preserve">password : </w:t>
       </w:r>
       <w:r>
@@ -1207,6 +1920,7 @@
           <w:szCs w:val="24"/>
           <w:lang w:val="id-ID"/>
         </w:rPr>
+        <w:lastRenderedPageBreak/>
         <w:t xml:space="preserve">Tujuan : </w:t>
       </w:r>
       <w:r>
@@ -1650,7 +2364,6 @@
           <w:szCs w:val="24"/>
           <w:lang w:val="en-US"/>
         </w:rPr>
-        <w:lastRenderedPageBreak/>
         <w:t xml:space="preserve">User </w:t>
       </w:r>
       <w:proofErr w:type="spellStart"/>
@@ -1705,25 +2418,7 @@
           <w:szCs w:val="24"/>
           <w:lang w:val="en-US"/>
         </w:rPr>
-        <w:t xml:space="preserve"> </w:t>
-      </w:r>
-      <w:proofErr w:type="spellStart"/>
-      <w:r>
-        <w:rPr>
-          <w:sz w:val="24"/>
-          <w:szCs w:val="24"/>
-          <w:lang w:val="en-US"/>
-        </w:rPr>
-        <w:t>pada</w:t>
-      </w:r>
-      <w:proofErr w:type="spellEnd"/>
-      <w:r>
-        <w:rPr>
-          <w:sz w:val="24"/>
-          <w:szCs w:val="24"/>
-          <w:lang w:val="en-US"/>
-        </w:rPr>
-        <w:t xml:space="preserve"> parameter.</w:t>
+        <w:t xml:space="preserve"> pada parameter.</w:t>
       </w:r>
     </w:p>
     <w:p>
@@ -1759,7 +2454,6 @@
         <w:t xml:space="preserve"> </w:t>
       </w:r>
       <w:proofErr w:type="spellStart"/>
-      <w:proofErr w:type="gramStart"/>
       <w:r>
         <w:rPr>
           <w:sz w:val="24"/>
@@ -1769,7 +2463,6 @@
         <w:t>akan</w:t>
       </w:r>
       <w:proofErr w:type="spellEnd"/>
-      <w:proofErr w:type="gramEnd"/>
       <w:r>
         <w:rPr>
           <w:sz w:val="24"/>
@@ -1847,23 +2540,13 @@
           <w:lang w:val="en-US"/>
         </w:rPr>
       </w:pPr>
-      <w:proofErr w:type="spellStart"/>
-      <w:r>
-        <w:rPr>
-          <w:sz w:val="24"/>
-          <w:szCs w:val="24"/>
-          <w:lang w:val="en-US"/>
-        </w:rPr>
-        <w:t>Jika</w:t>
-      </w:r>
-      <w:proofErr w:type="spellEnd"/>
-      <w:r>
-        <w:rPr>
-          <w:sz w:val="24"/>
-          <w:szCs w:val="24"/>
-          <w:lang w:val="en-US"/>
-        </w:rPr>
-        <w:t xml:space="preserve"> </w:t>
+      <w:r>
+        <w:rPr>
+          <w:sz w:val="24"/>
+          <w:szCs w:val="24"/>
+          <w:lang w:val="en-US"/>
+        </w:rPr>
+        <w:t xml:space="preserve">Jika </w:t>
       </w:r>
       <w:r>
         <w:rPr>
@@ -1889,25 +2572,7 @@
           <w:szCs w:val="24"/>
           <w:lang w:val="en-US"/>
         </w:rPr>
-        <w:t xml:space="preserve"> valid </w:t>
-      </w:r>
-      <w:proofErr w:type="spellStart"/>
-      <w:r>
-        <w:rPr>
-          <w:sz w:val="24"/>
-          <w:szCs w:val="24"/>
-          <w:lang w:val="en-US"/>
-        </w:rPr>
-        <w:t>dan</w:t>
-      </w:r>
-      <w:proofErr w:type="spellEnd"/>
-      <w:r>
-        <w:rPr>
-          <w:sz w:val="24"/>
-          <w:szCs w:val="24"/>
-          <w:lang w:val="en-US"/>
-        </w:rPr>
-        <w:t xml:space="preserve"> </w:t>
+        <w:t xml:space="preserve"> valid dan </w:t>
       </w:r>
       <w:r>
         <w:rPr>
@@ -1990,7 +2655,6 @@
         <w:t xml:space="preserve"> </w:t>
       </w:r>
       <w:proofErr w:type="spellStart"/>
-      <w:proofErr w:type="gramStart"/>
       <w:r>
         <w:rPr>
           <w:sz w:val="24"/>
@@ -2000,7 +2664,6 @@
         <w:t>akan</w:t>
       </w:r>
       <w:proofErr w:type="spellEnd"/>
-      <w:proofErr w:type="gramEnd"/>
       <w:r>
         <w:rPr>
           <w:sz w:val="24"/>
@@ -2426,7 +3089,6 @@
         </w:rPr>
         <w:t xml:space="preserve"> </w:t>
       </w:r>
-      <w:proofErr w:type="spellStart"/>
       <w:r>
         <w:rPr>
           <w:sz w:val="24"/>
@@ -2441,16 +3103,7 @@
           <w:szCs w:val="24"/>
           <w:lang w:val="en-US"/>
         </w:rPr>
-        <w:t>an</w:t>
-      </w:r>
-      <w:proofErr w:type="spellEnd"/>
-      <w:r>
-        <w:rPr>
-          <w:sz w:val="24"/>
-          <w:szCs w:val="24"/>
-          <w:lang w:val="en-US"/>
-        </w:rPr>
-        <w:t xml:space="preserve"> </w:t>
+        <w:t xml:space="preserve">an </w:t>
       </w:r>
       <w:proofErr w:type="spellStart"/>
       <w:r>
@@ -2530,7 +3183,6 @@
         <w:t xml:space="preserve"> </w:t>
       </w:r>
       <w:proofErr w:type="spellStart"/>
-      <w:proofErr w:type="gramStart"/>
       <w:r>
         <w:rPr>
           <w:sz w:val="24"/>
@@ -2540,7 +3192,6 @@
         <w:t>akan</w:t>
       </w:r>
       <w:proofErr w:type="spellEnd"/>
-      <w:proofErr w:type="gramEnd"/>
       <w:r>
         <w:rPr>
           <w:sz w:val="24"/>
@@ -2618,23 +3269,13 @@
           <w:lang w:val="en-US"/>
         </w:rPr>
       </w:pPr>
-      <w:proofErr w:type="spellStart"/>
-      <w:r>
-        <w:rPr>
-          <w:sz w:val="24"/>
-          <w:szCs w:val="24"/>
-          <w:lang w:val="en-US"/>
-        </w:rPr>
-        <w:t>Jika</w:t>
-      </w:r>
-      <w:proofErr w:type="spellEnd"/>
-      <w:r>
-        <w:rPr>
-          <w:sz w:val="24"/>
-          <w:szCs w:val="24"/>
-          <w:lang w:val="en-US"/>
-        </w:rPr>
-        <w:t xml:space="preserve"> token </w:t>
+      <w:r>
+        <w:rPr>
+          <w:sz w:val="24"/>
+          <w:szCs w:val="24"/>
+          <w:lang w:val="en-US"/>
+        </w:rPr>
+        <w:t xml:space="preserve">Jika token </w:t>
       </w:r>
       <w:proofErr w:type="spellStart"/>
       <w:r>
@@ -2699,7 +3340,6 @@
         <w:t xml:space="preserve"> </w:t>
       </w:r>
       <w:proofErr w:type="spellStart"/>
-      <w:proofErr w:type="gramStart"/>
       <w:r>
         <w:rPr>
           <w:sz w:val="24"/>
@@ -2709,7 +3349,6 @@
         <w:t>akan</w:t>
       </w:r>
       <w:proofErr w:type="spellEnd"/>
-      <w:proofErr w:type="gramEnd"/>
       <w:r>
         <w:rPr>
           <w:sz w:val="24"/>
@@ -2734,25 +3373,7 @@
           <w:szCs w:val="24"/>
           <w:lang w:val="en-US"/>
         </w:rPr>
-        <w:t xml:space="preserve"> </w:t>
-      </w:r>
-      <w:proofErr w:type="spellStart"/>
-      <w:r>
-        <w:rPr>
-          <w:sz w:val="24"/>
-          <w:szCs w:val="24"/>
-          <w:lang w:val="en-US"/>
-        </w:rPr>
-        <w:t>daftar</w:t>
-      </w:r>
-      <w:proofErr w:type="spellEnd"/>
-      <w:r>
-        <w:rPr>
-          <w:sz w:val="24"/>
-          <w:szCs w:val="24"/>
-          <w:lang w:val="en-US"/>
-        </w:rPr>
-        <w:t xml:space="preserve"> </w:t>
+        <w:t xml:space="preserve"> daftar </w:t>
       </w:r>
       <w:proofErr w:type="spellStart"/>
       <w:r>
@@ -2824,25 +3445,7 @@
           <w:szCs w:val="24"/>
           <w:lang w:val="en-US"/>
         </w:rPr>
-        <w:t xml:space="preserve"> query </w:t>
-      </w:r>
-      <w:proofErr w:type="spellStart"/>
-      <w:r>
-        <w:rPr>
-          <w:sz w:val="24"/>
-          <w:szCs w:val="24"/>
-          <w:lang w:val="en-US"/>
-        </w:rPr>
-        <w:t>dan</w:t>
-      </w:r>
-      <w:proofErr w:type="spellEnd"/>
-      <w:r>
-        <w:rPr>
-          <w:sz w:val="24"/>
-          <w:szCs w:val="24"/>
-          <w:lang w:val="en-US"/>
-        </w:rPr>
-        <w:t xml:space="preserve"> </w:t>
+        <w:t xml:space="preserve"> query dan </w:t>
       </w:r>
       <w:proofErr w:type="spellStart"/>
       <w:r>
@@ -3070,25 +3673,7 @@
           <w:szCs w:val="24"/>
           <w:lang w:val="en-US"/>
         </w:rPr>
-        <w:t xml:space="preserve"> </w:t>
-      </w:r>
-      <w:proofErr w:type="spellStart"/>
-      <w:r>
-        <w:rPr>
-          <w:sz w:val="24"/>
-          <w:szCs w:val="24"/>
-          <w:lang w:val="en-US"/>
-        </w:rPr>
-        <w:t>dan</w:t>
-      </w:r>
-      <w:proofErr w:type="spellEnd"/>
-      <w:r>
-        <w:rPr>
-          <w:sz w:val="24"/>
-          <w:szCs w:val="24"/>
-          <w:lang w:val="en-US"/>
-        </w:rPr>
-        <w:t xml:space="preserve"> </w:t>
+        <w:t xml:space="preserve"> dan </w:t>
       </w:r>
       <w:proofErr w:type="spellStart"/>
       <w:r>
@@ -3139,6 +3724,7 @@
           <w:szCs w:val="24"/>
           <w:lang w:val="en-US"/>
         </w:rPr>
+        <w:lastRenderedPageBreak/>
         <w:t xml:space="preserve">page: </w:t>
       </w:r>
       <w:proofErr w:type="spellStart"/>
@@ -3837,7 +4423,6 @@
           <w:szCs w:val="24"/>
           <w:lang w:val="en-US"/>
         </w:rPr>
-        <w:lastRenderedPageBreak/>
         <w:t xml:space="preserve">User </w:t>
       </w:r>
       <w:proofErr w:type="spellStart"/>
@@ -3892,43 +4477,7 @@
           <w:szCs w:val="24"/>
           <w:lang w:val="en-US"/>
         </w:rPr>
-        <w:t xml:space="preserve"> </w:t>
-      </w:r>
-      <w:proofErr w:type="spellStart"/>
-      <w:r>
-        <w:rPr>
-          <w:sz w:val="24"/>
-          <w:szCs w:val="24"/>
-          <w:lang w:val="en-US"/>
-        </w:rPr>
-        <w:t>pada</w:t>
-      </w:r>
-      <w:proofErr w:type="spellEnd"/>
-      <w:r>
-        <w:rPr>
-          <w:sz w:val="24"/>
-          <w:szCs w:val="24"/>
-          <w:lang w:val="en-US"/>
-        </w:rPr>
-        <w:t xml:space="preserve"> parameter </w:t>
-      </w:r>
-      <w:proofErr w:type="spellStart"/>
-      <w:r>
-        <w:rPr>
-          <w:sz w:val="24"/>
-          <w:szCs w:val="24"/>
-          <w:lang w:val="en-US"/>
-        </w:rPr>
-        <w:t>dan</w:t>
-      </w:r>
-      <w:proofErr w:type="spellEnd"/>
-      <w:r>
-        <w:rPr>
-          <w:sz w:val="24"/>
-          <w:szCs w:val="24"/>
-          <w:lang w:val="en-US"/>
-        </w:rPr>
-        <w:t xml:space="preserve"> </w:t>
+        <w:t xml:space="preserve"> pada parameter dan </w:t>
       </w:r>
       <w:proofErr w:type="spellStart"/>
       <w:r>
@@ -3946,43 +4495,7 @@
           <w:szCs w:val="24"/>
           <w:lang w:val="en-US"/>
         </w:rPr>
-        <w:t xml:space="preserve"> rating (1-5) </w:t>
-      </w:r>
-      <w:proofErr w:type="spellStart"/>
-      <w:r>
-        <w:rPr>
-          <w:sz w:val="24"/>
-          <w:szCs w:val="24"/>
-          <w:lang w:val="en-US"/>
-        </w:rPr>
-        <w:t>dan</w:t>
-      </w:r>
-      <w:proofErr w:type="spellEnd"/>
-      <w:r>
-        <w:rPr>
-          <w:sz w:val="24"/>
-          <w:szCs w:val="24"/>
-          <w:lang w:val="en-US"/>
-        </w:rPr>
-        <w:t xml:space="preserve"> comment </w:t>
-      </w:r>
-      <w:proofErr w:type="spellStart"/>
-      <w:r>
-        <w:rPr>
-          <w:sz w:val="24"/>
-          <w:szCs w:val="24"/>
-          <w:lang w:val="en-US"/>
-        </w:rPr>
-        <w:t>pada</w:t>
-      </w:r>
-      <w:proofErr w:type="spellEnd"/>
-      <w:r>
-        <w:rPr>
-          <w:sz w:val="24"/>
-          <w:szCs w:val="24"/>
-          <w:lang w:val="en-US"/>
-        </w:rPr>
-        <w:t xml:space="preserve"> body.</w:t>
+        <w:t xml:space="preserve"> rating (1-5) dan comment pada body.</w:t>
       </w:r>
     </w:p>
     <w:p>
@@ -4018,7 +4531,6 @@
         <w:t xml:space="preserve"> </w:t>
       </w:r>
       <w:proofErr w:type="spellStart"/>
-      <w:proofErr w:type="gramStart"/>
       <w:r>
         <w:rPr>
           <w:sz w:val="24"/>
@@ -4028,7 +4540,6 @@
         <w:t>akan</w:t>
       </w:r>
       <w:proofErr w:type="spellEnd"/>
-      <w:proofErr w:type="gramEnd"/>
       <w:r>
         <w:rPr>
           <w:sz w:val="24"/>
@@ -4114,23 +4625,13 @@
           <w:lang w:val="en-US"/>
         </w:rPr>
       </w:pPr>
-      <w:proofErr w:type="spellStart"/>
-      <w:r>
-        <w:rPr>
-          <w:sz w:val="24"/>
-          <w:szCs w:val="24"/>
-          <w:lang w:val="en-US"/>
-        </w:rPr>
-        <w:t>Jika</w:t>
-      </w:r>
-      <w:proofErr w:type="spellEnd"/>
-      <w:r>
-        <w:rPr>
-          <w:sz w:val="24"/>
-          <w:szCs w:val="24"/>
-          <w:lang w:val="en-US"/>
-        </w:rPr>
-        <w:t xml:space="preserve"> </w:t>
+      <w:r>
+        <w:rPr>
+          <w:sz w:val="24"/>
+          <w:szCs w:val="24"/>
+          <w:lang w:val="en-US"/>
+        </w:rPr>
+        <w:t xml:space="preserve">Jika </w:t>
       </w:r>
       <w:r>
         <w:rPr>
@@ -4195,7 +4696,6 @@
         <w:t xml:space="preserve"> </w:t>
       </w:r>
       <w:proofErr w:type="spellStart"/>
-      <w:proofErr w:type="gramStart"/>
       <w:r>
         <w:rPr>
           <w:sz w:val="24"/>
@@ -4205,7 +4705,6 @@
         <w:t>akan</w:t>
       </w:r>
       <w:proofErr w:type="spellEnd"/>
-      <w:proofErr w:type="gramEnd"/>
       <w:r>
         <w:rPr>
           <w:sz w:val="24"/>
@@ -4268,23 +4767,13 @@
         </w:rPr>
         <w:t xml:space="preserve"> parameter </w:t>
       </w:r>
-      <w:proofErr w:type="spellStart"/>
-      <w:r>
-        <w:rPr>
-          <w:sz w:val="24"/>
-          <w:szCs w:val="24"/>
-          <w:lang w:val="en-US"/>
-        </w:rPr>
-        <w:t>dan</w:t>
-      </w:r>
-      <w:proofErr w:type="spellEnd"/>
-      <w:r>
-        <w:rPr>
-          <w:sz w:val="24"/>
-          <w:szCs w:val="24"/>
-          <w:lang w:val="en-US"/>
-        </w:rPr>
-        <w:t xml:space="preserve"> body </w:t>
+      <w:r>
+        <w:rPr>
+          <w:sz w:val="24"/>
+          <w:szCs w:val="24"/>
+          <w:lang w:val="en-US"/>
+        </w:rPr>
+        <w:t xml:space="preserve">dan body </w:t>
       </w:r>
       <w:r>
         <w:rPr>
@@ -4363,23 +4852,13 @@
           <w:lang w:val="en-US"/>
         </w:rPr>
       </w:pPr>
-      <w:proofErr w:type="spellStart"/>
-      <w:r>
-        <w:rPr>
-          <w:sz w:val="24"/>
-          <w:szCs w:val="24"/>
-          <w:lang w:val="en-US"/>
-        </w:rPr>
-        <w:t>Jika</w:t>
-      </w:r>
-      <w:proofErr w:type="spellEnd"/>
-      <w:r>
-        <w:rPr>
-          <w:sz w:val="24"/>
-          <w:szCs w:val="24"/>
-          <w:lang w:val="en-US"/>
-        </w:rPr>
-        <w:t xml:space="preserve"> </w:t>
+      <w:r>
+        <w:rPr>
+          <w:sz w:val="24"/>
+          <w:szCs w:val="24"/>
+          <w:lang w:val="en-US"/>
+        </w:rPr>
+        <w:t xml:space="preserve">Jika </w:t>
       </w:r>
       <w:proofErr w:type="spellStart"/>
       <w:r>
@@ -4490,7 +4969,6 @@
         <w:t xml:space="preserve"> </w:t>
       </w:r>
       <w:proofErr w:type="spellStart"/>
-      <w:proofErr w:type="gramStart"/>
       <w:r>
         <w:rPr>
           <w:sz w:val="24"/>
@@ -4500,7 +4978,6 @@
         <w:t>akan</w:t>
       </w:r>
       <w:proofErr w:type="spellEnd"/>
-      <w:proofErr w:type="gramEnd"/>
       <w:r>
         <w:rPr>
           <w:sz w:val="24"/>
@@ -4632,23 +5109,13 @@
           <w:lang w:val="en-US"/>
         </w:rPr>
       </w:pPr>
-      <w:proofErr w:type="spellStart"/>
-      <w:r>
-        <w:rPr>
-          <w:sz w:val="24"/>
-          <w:szCs w:val="24"/>
-          <w:lang w:val="en-US"/>
-        </w:rPr>
-        <w:t>Jika</w:t>
-      </w:r>
-      <w:proofErr w:type="spellEnd"/>
-      <w:r>
-        <w:rPr>
-          <w:sz w:val="24"/>
-          <w:szCs w:val="24"/>
-          <w:lang w:val="en-US"/>
-        </w:rPr>
-        <w:t xml:space="preserve"> </w:t>
+      <w:r>
+        <w:rPr>
+          <w:sz w:val="24"/>
+          <w:szCs w:val="24"/>
+          <w:lang w:val="en-US"/>
+        </w:rPr>
+        <w:t xml:space="preserve">Jika </w:t>
       </w:r>
       <w:proofErr w:type="spellStart"/>
       <w:r>
@@ -4723,7 +5190,6 @@
         <w:t xml:space="preserve"> </w:t>
       </w:r>
       <w:proofErr w:type="spellStart"/>
-      <w:proofErr w:type="gramStart"/>
       <w:r>
         <w:rPr>
           <w:sz w:val="24"/>
@@ -4733,7 +5199,6 @@
         <w:t>akan</w:t>
       </w:r>
       <w:proofErr w:type="spellEnd"/>
-      <w:proofErr w:type="gramEnd"/>
       <w:r>
         <w:rPr>
           <w:sz w:val="24"/>
@@ -4883,23 +5348,13 @@
           <w:lang w:val="en-US"/>
         </w:rPr>
       </w:pPr>
-      <w:proofErr w:type="spellStart"/>
-      <w:r>
-        <w:rPr>
-          <w:sz w:val="24"/>
-          <w:szCs w:val="24"/>
-          <w:lang w:val="en-US"/>
-        </w:rPr>
-        <w:t>Jika</w:t>
-      </w:r>
-      <w:proofErr w:type="spellEnd"/>
-      <w:r>
-        <w:rPr>
-          <w:sz w:val="24"/>
-          <w:szCs w:val="24"/>
-          <w:lang w:val="en-US"/>
-        </w:rPr>
-        <w:t xml:space="preserve"> </w:t>
+      <w:r>
+        <w:rPr>
+          <w:sz w:val="24"/>
+          <w:szCs w:val="24"/>
+          <w:lang w:val="en-US"/>
+        </w:rPr>
+        <w:t xml:space="preserve">Jika </w:t>
       </w:r>
       <w:r>
         <w:rPr>
@@ -5036,7 +5491,6 @@
         <w:t xml:space="preserve"> </w:t>
       </w:r>
       <w:proofErr w:type="spellStart"/>
-      <w:proofErr w:type="gramStart"/>
       <w:r>
         <w:rPr>
           <w:sz w:val="24"/>
@@ -5046,7 +5500,6 @@
         <w:t>akan</w:t>
       </w:r>
       <w:proofErr w:type="spellEnd"/>
-      <w:proofErr w:type="gramEnd"/>
       <w:r>
         <w:rPr>
           <w:sz w:val="24"/>
@@ -5401,6 +5854,7 @@
           <w:szCs w:val="24"/>
           <w:lang w:val="en-US"/>
         </w:rPr>
+        <w:lastRenderedPageBreak/>
         <w:t xml:space="preserve">User </w:t>
       </w:r>
       <w:proofErr w:type="spellStart"/>
@@ -5491,25 +5945,13 @@
         </w:rPr>
         <w:t xml:space="preserve"> review), </w:t>
       </w:r>
-      <w:proofErr w:type="spellStart"/>
-      <w:proofErr w:type="gramStart"/>
-      <w:r>
-        <w:rPr>
-          <w:sz w:val="24"/>
-          <w:szCs w:val="24"/>
-          <w:lang w:val="en-US"/>
-        </w:rPr>
-        <w:t>dan</w:t>
-      </w:r>
-      <w:proofErr w:type="spellEnd"/>
-      <w:proofErr w:type="gramEnd"/>
-      <w:r>
-        <w:rPr>
-          <w:sz w:val="24"/>
-          <w:szCs w:val="24"/>
-          <w:lang w:val="en-US"/>
-        </w:rPr>
-        <w:t xml:space="preserve"> </w:t>
+      <w:r>
+        <w:rPr>
+          <w:sz w:val="24"/>
+          <w:szCs w:val="24"/>
+          <w:lang w:val="en-US"/>
+        </w:rPr>
+        <w:t xml:space="preserve">dan </w:t>
       </w:r>
       <w:r>
         <w:rPr>
@@ -5561,7 +6003,6 @@
         <w:t xml:space="preserve"> </w:t>
       </w:r>
       <w:proofErr w:type="spellStart"/>
-      <w:proofErr w:type="gramStart"/>
       <w:r>
         <w:rPr>
           <w:sz w:val="24"/>
@@ -5571,7 +6012,6 @@
         <w:t>akan</w:t>
       </w:r>
       <w:proofErr w:type="spellEnd"/>
-      <w:proofErr w:type="gramEnd"/>
       <w:r>
         <w:rPr>
           <w:sz w:val="24"/>
@@ -5649,23 +6089,13 @@
           <w:lang w:val="en-US"/>
         </w:rPr>
       </w:pPr>
-      <w:proofErr w:type="spellStart"/>
-      <w:r>
-        <w:rPr>
-          <w:sz w:val="24"/>
-          <w:szCs w:val="24"/>
-          <w:lang w:val="en-US"/>
-        </w:rPr>
-        <w:t>Jika</w:t>
-      </w:r>
-      <w:proofErr w:type="spellEnd"/>
-      <w:r>
-        <w:rPr>
-          <w:sz w:val="24"/>
-          <w:szCs w:val="24"/>
-          <w:lang w:val="en-US"/>
-        </w:rPr>
-        <w:t xml:space="preserve"> token </w:t>
+      <w:r>
+        <w:rPr>
+          <w:sz w:val="24"/>
+          <w:szCs w:val="24"/>
+          <w:lang w:val="en-US"/>
+        </w:rPr>
+        <w:t xml:space="preserve">Jika token </w:t>
       </w:r>
       <w:proofErr w:type="spellStart"/>
       <w:r>
@@ -5722,7 +6152,6 @@
         <w:t xml:space="preserve"> </w:t>
       </w:r>
       <w:proofErr w:type="spellStart"/>
-      <w:proofErr w:type="gramStart"/>
       <w:r>
         <w:rPr>
           <w:sz w:val="24"/>
@@ -5732,7 +6161,6 @@
         <w:t>akan</w:t>
       </w:r>
       <w:proofErr w:type="spellEnd"/>
-      <w:proofErr w:type="gramEnd"/>
       <w:r>
         <w:rPr>
           <w:sz w:val="24"/>
@@ -5880,23 +6308,13 @@
           <w:lang w:val="en-US"/>
         </w:rPr>
       </w:pPr>
-      <w:proofErr w:type="spellStart"/>
-      <w:r>
-        <w:rPr>
-          <w:sz w:val="24"/>
-          <w:szCs w:val="24"/>
-          <w:lang w:val="en-US"/>
-        </w:rPr>
-        <w:t>Jika</w:t>
-      </w:r>
-      <w:proofErr w:type="spellEnd"/>
-      <w:r>
-        <w:rPr>
-          <w:sz w:val="24"/>
-          <w:szCs w:val="24"/>
-          <w:lang w:val="en-US"/>
-        </w:rPr>
-        <w:t xml:space="preserve"> </w:t>
+      <w:r>
+        <w:rPr>
+          <w:sz w:val="24"/>
+          <w:szCs w:val="24"/>
+          <w:lang w:val="en-US"/>
+        </w:rPr>
+        <w:t xml:space="preserve">Jika </w:t>
       </w:r>
       <w:proofErr w:type="spellStart"/>
       <w:r>
@@ -5989,7 +6407,6 @@
         <w:t xml:space="preserve"> </w:t>
       </w:r>
       <w:proofErr w:type="spellStart"/>
-      <w:proofErr w:type="gramStart"/>
       <w:r>
         <w:rPr>
           <w:sz w:val="24"/>
@@ -5999,7 +6416,6 @@
         <w:t>akan</w:t>
       </w:r>
       <w:proofErr w:type="spellEnd"/>
-      <w:proofErr w:type="gramEnd"/>
       <w:r>
         <w:rPr>
           <w:sz w:val="24"/>
@@ -6148,7 +6564,6 @@
           <w:szCs w:val="24"/>
           <w:lang w:val="id-ID"/>
         </w:rPr>
-        <w:lastRenderedPageBreak/>
         <w:t xml:space="preserve">x-auth-token : JWT token yang </w:t>
       </w:r>
       <w:r>
@@ -6587,7 +7002,6 @@
         <w:t xml:space="preserve"> yang </w:t>
       </w:r>
       <w:proofErr w:type="spellStart"/>
-      <w:proofErr w:type="gramStart"/>
       <w:r>
         <w:rPr>
           <w:sz w:val="24"/>
@@ -6597,7 +7011,6 @@
         <w:t>akan</w:t>
       </w:r>
       <w:proofErr w:type="spellEnd"/>
-      <w:proofErr w:type="gramEnd"/>
       <w:r>
         <w:rPr>
           <w:sz w:val="24"/>
@@ -6622,43 +7035,7 @@
           <w:szCs w:val="24"/>
           <w:lang w:val="en-US"/>
         </w:rPr>
-        <w:t xml:space="preserve"> </w:t>
-      </w:r>
-      <w:proofErr w:type="spellStart"/>
-      <w:r>
-        <w:rPr>
-          <w:sz w:val="24"/>
-          <w:szCs w:val="24"/>
-          <w:lang w:val="en-US"/>
-        </w:rPr>
-        <w:t>pada</w:t>
-      </w:r>
-      <w:proofErr w:type="spellEnd"/>
-      <w:r>
-        <w:rPr>
-          <w:sz w:val="24"/>
-          <w:szCs w:val="24"/>
-          <w:lang w:val="en-US"/>
-        </w:rPr>
-        <w:t xml:space="preserve"> parameter </w:t>
-      </w:r>
-      <w:proofErr w:type="spellStart"/>
-      <w:r>
-        <w:rPr>
-          <w:sz w:val="24"/>
-          <w:szCs w:val="24"/>
-          <w:lang w:val="en-US"/>
-        </w:rPr>
-        <w:t>dan</w:t>
-      </w:r>
-      <w:proofErr w:type="spellEnd"/>
-      <w:r>
-        <w:rPr>
-          <w:sz w:val="24"/>
-          <w:szCs w:val="24"/>
-          <w:lang w:val="en-US"/>
-        </w:rPr>
-        <w:t xml:space="preserve"> </w:t>
+        <w:t xml:space="preserve"> pada parameter dan </w:t>
       </w:r>
       <w:proofErr w:type="spellStart"/>
       <w:r>
@@ -6676,43 +7053,7 @@
           <w:szCs w:val="24"/>
           <w:lang w:val="en-US"/>
         </w:rPr>
-        <w:t xml:space="preserve"> rating (1-5) </w:t>
-      </w:r>
-      <w:proofErr w:type="spellStart"/>
-      <w:r>
-        <w:rPr>
-          <w:sz w:val="24"/>
-          <w:szCs w:val="24"/>
-          <w:lang w:val="en-US"/>
-        </w:rPr>
-        <w:t>dan</w:t>
-      </w:r>
-      <w:proofErr w:type="spellEnd"/>
-      <w:r>
-        <w:rPr>
-          <w:sz w:val="24"/>
-          <w:szCs w:val="24"/>
-          <w:lang w:val="en-US"/>
-        </w:rPr>
-        <w:t xml:space="preserve"> comment </w:t>
-      </w:r>
-      <w:proofErr w:type="spellStart"/>
-      <w:r>
-        <w:rPr>
-          <w:sz w:val="24"/>
-          <w:szCs w:val="24"/>
-          <w:lang w:val="en-US"/>
-        </w:rPr>
-        <w:t>pada</w:t>
-      </w:r>
-      <w:proofErr w:type="spellEnd"/>
-      <w:r>
-        <w:rPr>
-          <w:sz w:val="24"/>
-          <w:szCs w:val="24"/>
-          <w:lang w:val="en-US"/>
-        </w:rPr>
-        <w:t xml:space="preserve"> body.</w:t>
+        <w:t xml:space="preserve"> rating (1-5) dan comment pada body.</w:t>
       </w:r>
     </w:p>
     <w:p>
@@ -6748,7 +7089,6 @@
         <w:t xml:space="preserve"> </w:t>
       </w:r>
       <w:proofErr w:type="spellStart"/>
-      <w:proofErr w:type="gramStart"/>
       <w:r>
         <w:rPr>
           <w:sz w:val="24"/>
@@ -6758,7 +7098,6 @@
         <w:t>akan</w:t>
       </w:r>
       <w:proofErr w:type="spellEnd"/>
-      <w:proofErr w:type="gramEnd"/>
       <w:r>
         <w:rPr>
           <w:sz w:val="24"/>
@@ -6836,23 +7175,13 @@
           <w:lang w:val="en-US"/>
         </w:rPr>
       </w:pPr>
-      <w:proofErr w:type="spellStart"/>
-      <w:r>
-        <w:rPr>
-          <w:sz w:val="24"/>
-          <w:szCs w:val="24"/>
-          <w:lang w:val="en-US"/>
-        </w:rPr>
-        <w:t>Jika</w:t>
-      </w:r>
-      <w:proofErr w:type="spellEnd"/>
-      <w:r>
-        <w:rPr>
-          <w:sz w:val="24"/>
-          <w:szCs w:val="24"/>
-          <w:lang w:val="en-US"/>
-        </w:rPr>
-        <w:t xml:space="preserve"> token </w:t>
+      <w:r>
+        <w:rPr>
+          <w:sz w:val="24"/>
+          <w:szCs w:val="24"/>
+          <w:lang w:val="en-US"/>
+        </w:rPr>
+        <w:t xml:space="preserve">Jika token </w:t>
       </w:r>
       <w:proofErr w:type="spellStart"/>
       <w:r>
@@ -6909,7 +7238,6 @@
         <w:t xml:space="preserve"> </w:t>
       </w:r>
       <w:proofErr w:type="spellStart"/>
-      <w:proofErr w:type="gramStart"/>
       <w:r>
         <w:rPr>
           <w:sz w:val="24"/>
@@ -6919,7 +7247,6 @@
         <w:t>akan</w:t>
       </w:r>
       <w:proofErr w:type="spellEnd"/>
-      <w:proofErr w:type="gramEnd"/>
       <w:r>
         <w:rPr>
           <w:sz w:val="24"/>
@@ -6980,25 +7307,7 @@
           <w:szCs w:val="24"/>
           <w:lang w:val="en-US"/>
         </w:rPr>
-        <w:t xml:space="preserve"> parameter </w:t>
-      </w:r>
-      <w:proofErr w:type="spellStart"/>
-      <w:r>
-        <w:rPr>
-          <w:sz w:val="24"/>
-          <w:szCs w:val="24"/>
-          <w:lang w:val="en-US"/>
-        </w:rPr>
-        <w:t>dan</w:t>
-      </w:r>
-      <w:proofErr w:type="spellEnd"/>
-      <w:r>
-        <w:rPr>
-          <w:sz w:val="24"/>
-          <w:szCs w:val="24"/>
-          <w:lang w:val="en-US"/>
-        </w:rPr>
-        <w:t xml:space="preserve"> body yang </w:t>
+        <w:t xml:space="preserve"> parameter dan body yang </w:t>
       </w:r>
       <w:proofErr w:type="spellStart"/>
       <w:r>
@@ -7069,23 +7378,13 @@
           <w:lang w:val="en-US"/>
         </w:rPr>
       </w:pPr>
-      <w:proofErr w:type="spellStart"/>
-      <w:r>
-        <w:rPr>
-          <w:sz w:val="24"/>
-          <w:szCs w:val="24"/>
-          <w:lang w:val="en-US"/>
-        </w:rPr>
-        <w:t>Jika</w:t>
-      </w:r>
-      <w:proofErr w:type="spellEnd"/>
-      <w:r>
-        <w:rPr>
-          <w:sz w:val="24"/>
-          <w:szCs w:val="24"/>
-          <w:lang w:val="en-US"/>
-        </w:rPr>
-        <w:t xml:space="preserve"> </w:t>
+      <w:r>
+        <w:rPr>
+          <w:sz w:val="24"/>
+          <w:szCs w:val="24"/>
+          <w:lang w:val="en-US"/>
+        </w:rPr>
+        <w:t xml:space="preserve">Jika </w:t>
       </w:r>
       <w:proofErr w:type="spellStart"/>
       <w:r>
@@ -7196,7 +7495,6 @@
         <w:t xml:space="preserve"> </w:t>
       </w:r>
       <w:proofErr w:type="spellStart"/>
-      <w:proofErr w:type="gramStart"/>
       <w:r>
         <w:rPr>
           <w:sz w:val="24"/>
@@ -7206,7 +7504,6 @@
         <w:t>akan</w:t>
       </w:r>
       <w:proofErr w:type="spellEnd"/>
-      <w:proofErr w:type="gramEnd"/>
       <w:r>
         <w:rPr>
           <w:sz w:val="24"/>
@@ -7338,23 +7635,13 @@
           <w:lang w:val="en-US"/>
         </w:rPr>
       </w:pPr>
-      <w:proofErr w:type="spellStart"/>
-      <w:r>
-        <w:rPr>
-          <w:sz w:val="24"/>
-          <w:szCs w:val="24"/>
-          <w:lang w:val="en-US"/>
-        </w:rPr>
-        <w:t>Jika</w:t>
-      </w:r>
-      <w:proofErr w:type="spellEnd"/>
-      <w:r>
-        <w:rPr>
-          <w:sz w:val="24"/>
-          <w:szCs w:val="24"/>
-          <w:lang w:val="en-US"/>
-        </w:rPr>
-        <w:t xml:space="preserve"> </w:t>
+      <w:r>
+        <w:rPr>
+          <w:sz w:val="24"/>
+          <w:szCs w:val="24"/>
+          <w:lang w:val="en-US"/>
+        </w:rPr>
+        <w:t xml:space="preserve">Jika </w:t>
       </w:r>
       <w:proofErr w:type="spellStart"/>
       <w:r>
@@ -7429,7 +7716,6 @@
         <w:t xml:space="preserve"> </w:t>
       </w:r>
       <w:proofErr w:type="spellStart"/>
-      <w:proofErr w:type="gramStart"/>
       <w:r>
         <w:rPr>
           <w:sz w:val="24"/>
@@ -7439,7 +7725,6 @@
         <w:t>akan</w:t>
       </w:r>
       <w:proofErr w:type="spellEnd"/>
-      <w:proofErr w:type="gramEnd"/>
       <w:r>
         <w:rPr>
           <w:sz w:val="24"/>
@@ -7571,23 +7856,13 @@
           <w:lang w:val="en-US"/>
         </w:rPr>
       </w:pPr>
-      <w:proofErr w:type="spellStart"/>
-      <w:r>
-        <w:rPr>
-          <w:sz w:val="24"/>
-          <w:szCs w:val="24"/>
-          <w:lang w:val="en-US"/>
-        </w:rPr>
-        <w:t>Jika</w:t>
-      </w:r>
-      <w:proofErr w:type="spellEnd"/>
-      <w:r>
-        <w:rPr>
-          <w:sz w:val="24"/>
-          <w:szCs w:val="24"/>
-          <w:lang w:val="en-US"/>
-        </w:rPr>
-        <w:t xml:space="preserve"> </w:t>
+      <w:r>
+        <w:rPr>
+          <w:sz w:val="24"/>
+          <w:szCs w:val="24"/>
+          <w:lang w:val="en-US"/>
+        </w:rPr>
+        <w:t xml:space="preserve">Jika </w:t>
       </w:r>
       <w:r>
         <w:rPr>
@@ -7714,7 +7989,6 @@
         <w:t xml:space="preserve"> </w:t>
       </w:r>
       <w:proofErr w:type="spellStart"/>
-      <w:proofErr w:type="gramStart"/>
       <w:r>
         <w:rPr>
           <w:sz w:val="24"/>
@@ -7724,7 +7998,6 @@
         <w:t>akan</w:t>
       </w:r>
       <w:proofErr w:type="spellEnd"/>
-      <w:proofErr w:type="gramEnd"/>
       <w:r>
         <w:rPr>
           <w:sz w:val="24"/>
@@ -7886,6 +8159,7 @@
           <w:szCs w:val="24"/>
           <w:lang w:val="id-ID"/>
         </w:rPr>
+        <w:lastRenderedPageBreak/>
         <w:t>Header:</w:t>
       </w:r>
     </w:p>
@@ -8188,7 +8462,6 @@
         <w:t xml:space="preserve"> yang </w:t>
       </w:r>
       <w:proofErr w:type="spellStart"/>
-      <w:proofErr w:type="gramStart"/>
       <w:r>
         <w:rPr>
           <w:sz w:val="24"/>
@@ -8198,7 +8471,6 @@
         <w:t>akan</w:t>
       </w:r>
       <w:proofErr w:type="spellEnd"/>
-      <w:proofErr w:type="gramEnd"/>
       <w:r>
         <w:rPr>
           <w:sz w:val="24"/>
@@ -8223,25 +8495,7 @@
           <w:szCs w:val="24"/>
           <w:lang w:val="en-US"/>
         </w:rPr>
-        <w:t xml:space="preserve"> </w:t>
-      </w:r>
-      <w:proofErr w:type="spellStart"/>
-      <w:r>
-        <w:rPr>
-          <w:sz w:val="24"/>
-          <w:szCs w:val="24"/>
-          <w:lang w:val="en-US"/>
-        </w:rPr>
-        <w:t>pada</w:t>
-      </w:r>
-      <w:proofErr w:type="spellEnd"/>
-      <w:r>
-        <w:rPr>
-          <w:sz w:val="24"/>
-          <w:szCs w:val="24"/>
-          <w:lang w:val="en-US"/>
-        </w:rPr>
-        <w:t xml:space="preserve"> parameter</w:t>
+        <w:t xml:space="preserve"> pada parameter</w:t>
       </w:r>
       <w:r>
         <w:rPr>
@@ -8285,7 +8539,6 @@
         <w:t xml:space="preserve"> </w:t>
       </w:r>
       <w:proofErr w:type="spellStart"/>
-      <w:proofErr w:type="gramStart"/>
       <w:r>
         <w:rPr>
           <w:sz w:val="24"/>
@@ -8295,7 +8548,6 @@
         <w:t>akan</w:t>
       </w:r>
       <w:proofErr w:type="spellEnd"/>
-      <w:proofErr w:type="gramEnd"/>
       <w:r>
         <w:rPr>
           <w:sz w:val="24"/>
@@ -8373,23 +8625,13 @@
           <w:lang w:val="en-US"/>
         </w:rPr>
       </w:pPr>
-      <w:proofErr w:type="spellStart"/>
-      <w:r>
-        <w:rPr>
-          <w:sz w:val="24"/>
-          <w:szCs w:val="24"/>
-          <w:lang w:val="en-US"/>
-        </w:rPr>
-        <w:t>Jika</w:t>
-      </w:r>
-      <w:proofErr w:type="spellEnd"/>
-      <w:r>
-        <w:rPr>
-          <w:sz w:val="24"/>
-          <w:szCs w:val="24"/>
-          <w:lang w:val="en-US"/>
-        </w:rPr>
-        <w:t xml:space="preserve"> token </w:t>
+      <w:r>
+        <w:rPr>
+          <w:sz w:val="24"/>
+          <w:szCs w:val="24"/>
+          <w:lang w:val="en-US"/>
+        </w:rPr>
+        <w:t xml:space="preserve">Jika token </w:t>
       </w:r>
       <w:proofErr w:type="spellStart"/>
       <w:r>
@@ -8446,7 +8688,6 @@
         <w:t xml:space="preserve"> </w:t>
       </w:r>
       <w:proofErr w:type="spellStart"/>
-      <w:proofErr w:type="gramStart"/>
       <w:r>
         <w:rPr>
           <w:sz w:val="24"/>
@@ -8456,7 +8697,6 @@
         <w:t>akan</w:t>
       </w:r>
       <w:proofErr w:type="spellEnd"/>
-      <w:proofErr w:type="gramEnd"/>
       <w:r>
         <w:rPr>
           <w:sz w:val="24"/>
@@ -8596,24 +8836,13 @@
           <w:lang w:val="en-US"/>
         </w:rPr>
       </w:pPr>
-      <w:proofErr w:type="spellStart"/>
-      <w:r>
-        <w:rPr>
-          <w:sz w:val="24"/>
-          <w:szCs w:val="24"/>
-          <w:lang w:val="en-US"/>
-        </w:rPr>
-        <w:lastRenderedPageBreak/>
-        <w:t>Jika</w:t>
-      </w:r>
-      <w:proofErr w:type="spellEnd"/>
-      <w:r>
-        <w:rPr>
-          <w:sz w:val="24"/>
-          <w:szCs w:val="24"/>
-          <w:lang w:val="en-US"/>
-        </w:rPr>
-        <w:t xml:space="preserve"> </w:t>
+      <w:r>
+        <w:rPr>
+          <w:sz w:val="24"/>
+          <w:szCs w:val="24"/>
+          <w:lang w:val="en-US"/>
+        </w:rPr>
+        <w:t xml:space="preserve">Jika </w:t>
       </w:r>
       <w:proofErr w:type="spellStart"/>
       <w:r>
@@ -8724,7 +8953,6 @@
         <w:t xml:space="preserve"> </w:t>
       </w:r>
       <w:proofErr w:type="spellStart"/>
-      <w:proofErr w:type="gramStart"/>
       <w:r>
         <w:rPr>
           <w:sz w:val="24"/>
@@ -8734,7 +8962,6 @@
         <w:t>akan</w:t>
       </w:r>
       <w:proofErr w:type="spellEnd"/>
-      <w:proofErr w:type="gramEnd"/>
       <w:r>
         <w:rPr>
           <w:sz w:val="24"/>
@@ -8866,23 +9093,13 @@
           <w:lang w:val="en-US"/>
         </w:rPr>
       </w:pPr>
-      <w:proofErr w:type="spellStart"/>
-      <w:r>
-        <w:rPr>
-          <w:sz w:val="24"/>
-          <w:szCs w:val="24"/>
-          <w:lang w:val="en-US"/>
-        </w:rPr>
-        <w:t>Jika</w:t>
-      </w:r>
-      <w:proofErr w:type="spellEnd"/>
-      <w:r>
-        <w:rPr>
-          <w:sz w:val="24"/>
-          <w:szCs w:val="24"/>
-          <w:lang w:val="en-US"/>
-        </w:rPr>
-        <w:t xml:space="preserve"> </w:t>
+      <w:r>
+        <w:rPr>
+          <w:sz w:val="24"/>
+          <w:szCs w:val="24"/>
+          <w:lang w:val="en-US"/>
+        </w:rPr>
+        <w:t xml:space="preserve">Jika </w:t>
       </w:r>
       <w:proofErr w:type="spellStart"/>
       <w:r>
@@ -8957,7 +9174,6 @@
         <w:t xml:space="preserve"> </w:t>
       </w:r>
       <w:proofErr w:type="spellStart"/>
-      <w:proofErr w:type="gramStart"/>
       <w:r>
         <w:rPr>
           <w:sz w:val="24"/>
@@ -8967,7 +9183,6 @@
         <w:t>akan</w:t>
       </w:r>
       <w:proofErr w:type="spellEnd"/>
-      <w:proofErr w:type="gramEnd"/>
       <w:r>
         <w:rPr>
           <w:sz w:val="24"/>
@@ -9099,23 +9314,13 @@
           <w:lang w:val="en-US"/>
         </w:rPr>
       </w:pPr>
-      <w:proofErr w:type="spellStart"/>
-      <w:r>
-        <w:rPr>
-          <w:sz w:val="24"/>
-          <w:szCs w:val="24"/>
-          <w:lang w:val="en-US"/>
-        </w:rPr>
-        <w:t>Jika</w:t>
-      </w:r>
-      <w:proofErr w:type="spellEnd"/>
-      <w:r>
-        <w:rPr>
-          <w:sz w:val="24"/>
-          <w:szCs w:val="24"/>
-          <w:lang w:val="en-US"/>
-        </w:rPr>
-        <w:t xml:space="preserve"> </w:t>
+      <w:r>
+        <w:rPr>
+          <w:sz w:val="24"/>
+          <w:szCs w:val="24"/>
+          <w:lang w:val="en-US"/>
+        </w:rPr>
+        <w:t xml:space="preserve">Jika </w:t>
       </w:r>
       <w:r>
         <w:rPr>
@@ -9234,7 +9439,6 @@
         <w:t xml:space="preserve"> </w:t>
       </w:r>
       <w:proofErr w:type="spellStart"/>
-      <w:proofErr w:type="gramStart"/>
       <w:r>
         <w:rPr>
           <w:sz w:val="24"/>
@@ -9244,7 +9448,6 @@
         <w:t>akan</w:t>
       </w:r>
       <w:proofErr w:type="spellEnd"/>
-      <w:proofErr w:type="gramEnd"/>
       <w:r>
         <w:rPr>
           <w:sz w:val="24"/>
@@ -9607,15 +9810,7 @@
                 <w:szCs w:val="24"/>
                 <w:lang w:val="en-US"/>
               </w:rPr>
-              <w:t>bookmark</w:t>
-            </w:r>
-            <w:r>
-              <w:rPr>
-                <w:sz w:val="24"/>
-                <w:szCs w:val="24"/>
-                <w:lang w:val="en-US"/>
-              </w:rPr>
-              <w:t>/:</w:t>
+              <w:t>bookmark/:</w:t>
             </w:r>
             <w:proofErr w:type="spellStart"/>
             <w:r>
@@ -9716,15 +9911,7 @@
                 <w:szCs w:val="24"/>
                 <w:lang w:val="en-US"/>
               </w:rPr>
-              <w:t>bookmark</w:t>
-            </w:r>
-            <w:r>
-              <w:rPr>
-                <w:sz w:val="24"/>
-                <w:szCs w:val="24"/>
-                <w:lang w:val="en-US"/>
-              </w:rPr>
-              <w:t>/</w:t>
+              <w:t>bookmark/</w:t>
             </w:r>
             <w:r>
               <w:rPr>
@@ -9836,15 +10023,7 @@
                 <w:szCs w:val="24"/>
                 <w:lang w:val="en-US"/>
               </w:rPr>
-              <w:t>bookmark</w:t>
-            </w:r>
-            <w:r>
-              <w:rPr>
-                <w:sz w:val="24"/>
-                <w:szCs w:val="24"/>
-                <w:lang w:val="en-US"/>
-              </w:rPr>
-              <w:t>/:</w:t>
+              <w:t>bookmark/:</w:t>
             </w:r>
             <w:proofErr w:type="spellStart"/>
             <w:r>
@@ -9945,15 +10124,7 @@
                 <w:szCs w:val="24"/>
                 <w:lang w:val="en-US"/>
               </w:rPr>
-              <w:t>bookmark</w:t>
-            </w:r>
-            <w:r>
-              <w:rPr>
-                <w:sz w:val="24"/>
-                <w:szCs w:val="24"/>
-                <w:lang w:val="en-US"/>
-              </w:rPr>
-              <w:t>/:</w:t>
+              <w:t>bookmark/:</w:t>
             </w:r>
             <w:proofErr w:type="spellStart"/>
             <w:r>
@@ -10047,6 +10218,7 @@
           <w:szCs w:val="24"/>
           <w:lang w:val="en-US"/>
         </w:rPr>
+        <w:lastRenderedPageBreak/>
         <w:t xml:space="preserve">User </w:t>
       </w:r>
       <w:proofErr w:type="spellStart"/>
@@ -10161,43 +10333,7 @@
           <w:szCs w:val="24"/>
           <w:lang w:val="en-US"/>
         </w:rPr>
-        <w:t xml:space="preserve"> </w:t>
-      </w:r>
-      <w:proofErr w:type="spellStart"/>
-      <w:r>
-        <w:rPr>
-          <w:sz w:val="24"/>
-          <w:szCs w:val="24"/>
-          <w:lang w:val="en-US"/>
-        </w:rPr>
-        <w:t>pada</w:t>
-      </w:r>
-      <w:proofErr w:type="spellEnd"/>
-      <w:r>
-        <w:rPr>
-          <w:sz w:val="24"/>
-          <w:szCs w:val="24"/>
-          <w:lang w:val="en-US"/>
-        </w:rPr>
-        <w:t xml:space="preserve"> parameter </w:t>
-      </w:r>
-      <w:proofErr w:type="spellStart"/>
-      <w:r>
-        <w:rPr>
-          <w:sz w:val="24"/>
-          <w:szCs w:val="24"/>
-          <w:lang w:val="en-US"/>
-        </w:rPr>
-        <w:t>dan</w:t>
-      </w:r>
-      <w:proofErr w:type="spellEnd"/>
-      <w:r>
-        <w:rPr>
-          <w:sz w:val="24"/>
-          <w:szCs w:val="24"/>
-          <w:lang w:val="en-US"/>
-        </w:rPr>
-        <w:t xml:space="preserve"> </w:t>
+        <w:t xml:space="preserve"> pada parameter dan </w:t>
       </w:r>
       <w:proofErr w:type="spellStart"/>
       <w:r>
@@ -10215,43 +10351,7 @@
           <w:szCs w:val="24"/>
           <w:lang w:val="en-US"/>
         </w:rPr>
-        <w:t xml:space="preserve"> page number </w:t>
-      </w:r>
-      <w:proofErr w:type="spellStart"/>
-      <w:r>
-        <w:rPr>
-          <w:sz w:val="24"/>
-          <w:szCs w:val="24"/>
-          <w:lang w:val="en-US"/>
-        </w:rPr>
-        <w:t>dan</w:t>
-      </w:r>
-      <w:proofErr w:type="spellEnd"/>
-      <w:r>
-        <w:rPr>
-          <w:sz w:val="24"/>
-          <w:szCs w:val="24"/>
-          <w:lang w:val="en-US"/>
-        </w:rPr>
-        <w:t xml:space="preserve"> note </w:t>
-      </w:r>
-      <w:proofErr w:type="spellStart"/>
-      <w:r>
-        <w:rPr>
-          <w:sz w:val="24"/>
-          <w:szCs w:val="24"/>
-          <w:lang w:val="en-US"/>
-        </w:rPr>
-        <w:t>pada</w:t>
-      </w:r>
-      <w:proofErr w:type="spellEnd"/>
-      <w:r>
-        <w:rPr>
-          <w:sz w:val="24"/>
-          <w:szCs w:val="24"/>
-          <w:lang w:val="en-US"/>
-        </w:rPr>
-        <w:t xml:space="preserve"> body.</w:t>
+        <w:t xml:space="preserve"> page number dan note pada body.</w:t>
       </w:r>
     </w:p>
     <w:p>
@@ -10288,7 +10388,6 @@
         <w:t xml:space="preserve"> </w:t>
       </w:r>
       <w:proofErr w:type="spellStart"/>
-      <w:proofErr w:type="gramStart"/>
       <w:r>
         <w:rPr>
           <w:sz w:val="24"/>
@@ -10298,7 +10397,6 @@
         <w:t>akan</w:t>
       </w:r>
       <w:proofErr w:type="spellEnd"/>
-      <w:proofErr w:type="gramEnd"/>
       <w:r>
         <w:rPr>
           <w:sz w:val="24"/>
@@ -10377,23 +10475,13 @@
           <w:lang w:val="en-US"/>
         </w:rPr>
       </w:pPr>
-      <w:proofErr w:type="spellStart"/>
-      <w:r>
-        <w:rPr>
-          <w:sz w:val="24"/>
-          <w:szCs w:val="24"/>
-          <w:lang w:val="en-US"/>
-        </w:rPr>
-        <w:t>Jika</w:t>
-      </w:r>
-      <w:proofErr w:type="spellEnd"/>
-      <w:r>
-        <w:rPr>
-          <w:sz w:val="24"/>
-          <w:szCs w:val="24"/>
-          <w:lang w:val="en-US"/>
-        </w:rPr>
-        <w:t xml:space="preserve"> token </w:t>
+      <w:r>
+        <w:rPr>
+          <w:sz w:val="24"/>
+          <w:szCs w:val="24"/>
+          <w:lang w:val="en-US"/>
+        </w:rPr>
+        <w:t xml:space="preserve">Jika token </w:t>
       </w:r>
       <w:proofErr w:type="spellStart"/>
       <w:r>
@@ -10450,7 +10538,6 @@
         <w:t xml:space="preserve"> </w:t>
       </w:r>
       <w:proofErr w:type="spellStart"/>
-      <w:proofErr w:type="gramStart"/>
       <w:r>
         <w:rPr>
           <w:sz w:val="24"/>
@@ -10460,7 +10547,6 @@
         <w:t>akan</w:t>
       </w:r>
       <w:proofErr w:type="spellEnd"/>
-      <w:proofErr w:type="gramEnd"/>
       <w:r>
         <w:rPr>
           <w:sz w:val="24"/>
@@ -10521,25 +10607,7 @@
           <w:szCs w:val="24"/>
           <w:lang w:val="en-US"/>
         </w:rPr>
-        <w:t xml:space="preserve"> parameter </w:t>
-      </w:r>
-      <w:proofErr w:type="spellStart"/>
-      <w:r>
-        <w:rPr>
-          <w:sz w:val="24"/>
-          <w:szCs w:val="24"/>
-          <w:lang w:val="en-US"/>
-        </w:rPr>
-        <w:t>dan</w:t>
-      </w:r>
-      <w:proofErr w:type="spellEnd"/>
-      <w:r>
-        <w:rPr>
-          <w:sz w:val="24"/>
-          <w:szCs w:val="24"/>
-          <w:lang w:val="en-US"/>
-        </w:rPr>
-        <w:t xml:space="preserve"> body yang </w:t>
+        <w:t xml:space="preserve"> parameter dan body yang </w:t>
       </w:r>
       <w:proofErr w:type="spellStart"/>
       <w:r>
@@ -10611,23 +10679,13 @@
           <w:lang w:val="en-US"/>
         </w:rPr>
       </w:pPr>
-      <w:proofErr w:type="spellStart"/>
-      <w:r>
-        <w:rPr>
-          <w:sz w:val="24"/>
-          <w:szCs w:val="24"/>
-          <w:lang w:val="en-US"/>
-        </w:rPr>
-        <w:t>Jika</w:t>
-      </w:r>
-      <w:proofErr w:type="spellEnd"/>
-      <w:r>
-        <w:rPr>
-          <w:sz w:val="24"/>
-          <w:szCs w:val="24"/>
-          <w:lang w:val="en-US"/>
-        </w:rPr>
-        <w:t xml:space="preserve"> </w:t>
+      <w:r>
+        <w:rPr>
+          <w:sz w:val="24"/>
+          <w:szCs w:val="24"/>
+          <w:lang w:val="en-US"/>
+        </w:rPr>
+        <w:t xml:space="preserve">Jika </w:t>
       </w:r>
       <w:proofErr w:type="spellStart"/>
       <w:r>
@@ -10738,7 +10796,6 @@
         <w:t xml:space="preserve"> </w:t>
       </w:r>
       <w:proofErr w:type="spellStart"/>
-      <w:proofErr w:type="gramStart"/>
       <w:r>
         <w:rPr>
           <w:sz w:val="24"/>
@@ -10748,7 +10805,6 @@
         <w:t>akan</w:t>
       </w:r>
       <w:proofErr w:type="spellEnd"/>
-      <w:proofErr w:type="gramEnd"/>
       <w:r>
         <w:rPr>
           <w:sz w:val="24"/>
@@ -10881,23 +10937,13 @@
           <w:lang w:val="en-US"/>
         </w:rPr>
       </w:pPr>
-      <w:proofErr w:type="spellStart"/>
-      <w:r>
-        <w:rPr>
-          <w:sz w:val="24"/>
-          <w:szCs w:val="24"/>
-          <w:lang w:val="en-US"/>
-        </w:rPr>
-        <w:t>Jika</w:t>
-      </w:r>
-      <w:proofErr w:type="spellEnd"/>
-      <w:r>
-        <w:rPr>
-          <w:sz w:val="24"/>
-          <w:szCs w:val="24"/>
-          <w:lang w:val="en-US"/>
-        </w:rPr>
-        <w:t xml:space="preserve"> </w:t>
+      <w:r>
+        <w:rPr>
+          <w:sz w:val="24"/>
+          <w:szCs w:val="24"/>
+          <w:lang w:val="en-US"/>
+        </w:rPr>
+        <w:t xml:space="preserve">Jika </w:t>
       </w:r>
       <w:proofErr w:type="spellStart"/>
       <w:r>
@@ -10972,7 +11018,6 @@
         <w:t xml:space="preserve"> </w:t>
       </w:r>
       <w:proofErr w:type="spellStart"/>
-      <w:proofErr w:type="gramStart"/>
       <w:r>
         <w:rPr>
           <w:sz w:val="24"/>
@@ -10982,7 +11027,6 @@
         <w:t>akan</w:t>
       </w:r>
       <w:proofErr w:type="spellEnd"/>
-      <w:proofErr w:type="gramEnd"/>
       <w:r>
         <w:rPr>
           <w:sz w:val="24"/>
@@ -11132,24 +11176,13 @@
           <w:lang w:val="en-US"/>
         </w:rPr>
       </w:pPr>
-      <w:proofErr w:type="spellStart"/>
-      <w:r>
-        <w:rPr>
-          <w:sz w:val="24"/>
-          <w:szCs w:val="24"/>
-          <w:lang w:val="en-US"/>
-        </w:rPr>
-        <w:lastRenderedPageBreak/>
-        <w:t>Jika</w:t>
-      </w:r>
-      <w:proofErr w:type="spellEnd"/>
-      <w:r>
-        <w:rPr>
-          <w:sz w:val="24"/>
-          <w:szCs w:val="24"/>
-          <w:lang w:val="en-US"/>
-        </w:rPr>
-        <w:t xml:space="preserve"> user </w:t>
+      <w:r>
+        <w:rPr>
+          <w:sz w:val="24"/>
+          <w:szCs w:val="24"/>
+          <w:lang w:val="en-US"/>
+        </w:rPr>
+        <w:t xml:space="preserve">Jika user </w:t>
       </w:r>
       <w:proofErr w:type="spellStart"/>
       <w:r>
@@ -11278,7 +11311,6 @@
         <w:t xml:space="preserve"> </w:t>
       </w:r>
       <w:proofErr w:type="spellStart"/>
-      <w:proofErr w:type="gramStart"/>
       <w:r>
         <w:rPr>
           <w:sz w:val="24"/>
@@ -11288,7 +11320,6 @@
         <w:t>akan</w:t>
       </w:r>
       <w:proofErr w:type="spellEnd"/>
-      <w:proofErr w:type="gramEnd"/>
       <w:r>
         <w:rPr>
           <w:sz w:val="24"/>
@@ -11783,33 +11814,7 @@
           <w:szCs w:val="24"/>
           <w:lang w:val="en-US"/>
         </w:rPr>
-        <w:t xml:space="preserve"> </w:t>
-      </w:r>
-      <w:proofErr w:type="spellStart"/>
-      <w:r>
-        <w:rPr>
-          <w:sz w:val="24"/>
-          <w:szCs w:val="24"/>
-          <w:lang w:val="en-US"/>
-        </w:rPr>
-        <w:t>pada</w:t>
-      </w:r>
-      <w:proofErr w:type="spellEnd"/>
-      <w:r>
-        <w:rPr>
-          <w:sz w:val="24"/>
-          <w:szCs w:val="24"/>
-          <w:lang w:val="en-US"/>
-        </w:rPr>
-        <w:t xml:space="preserve"> parameter</w:t>
-      </w:r>
-      <w:r>
-        <w:rPr>
-          <w:sz w:val="24"/>
-          <w:szCs w:val="24"/>
-          <w:lang w:val="en-US"/>
-        </w:rPr>
-        <w:t>.</w:t>
+        <w:t xml:space="preserve"> pada parameter.</w:t>
       </w:r>
     </w:p>
     <w:p>
@@ -11846,7 +11851,6 @@
         <w:t xml:space="preserve"> </w:t>
       </w:r>
       <w:proofErr w:type="spellStart"/>
-      <w:proofErr w:type="gramStart"/>
       <w:r>
         <w:rPr>
           <w:sz w:val="24"/>
@@ -11856,7 +11860,6 @@
         <w:t>akan</w:t>
       </w:r>
       <w:proofErr w:type="spellEnd"/>
-      <w:proofErr w:type="gramEnd"/>
       <w:r>
         <w:rPr>
           <w:sz w:val="24"/>
@@ -11935,23 +11938,13 @@
           <w:lang w:val="en-US"/>
         </w:rPr>
       </w:pPr>
-      <w:proofErr w:type="spellStart"/>
-      <w:r>
-        <w:rPr>
-          <w:sz w:val="24"/>
-          <w:szCs w:val="24"/>
-          <w:lang w:val="en-US"/>
-        </w:rPr>
-        <w:t>Jika</w:t>
-      </w:r>
-      <w:proofErr w:type="spellEnd"/>
-      <w:r>
-        <w:rPr>
-          <w:sz w:val="24"/>
-          <w:szCs w:val="24"/>
-          <w:lang w:val="en-US"/>
-        </w:rPr>
-        <w:t xml:space="preserve"> token </w:t>
+      <w:r>
+        <w:rPr>
+          <w:sz w:val="24"/>
+          <w:szCs w:val="24"/>
+          <w:lang w:val="en-US"/>
+        </w:rPr>
+        <w:t xml:space="preserve">Jika token </w:t>
       </w:r>
       <w:proofErr w:type="spellStart"/>
       <w:r>
@@ -12008,7 +12001,6 @@
         <w:t xml:space="preserve"> </w:t>
       </w:r>
       <w:proofErr w:type="spellStart"/>
-      <w:proofErr w:type="gramStart"/>
       <w:r>
         <w:rPr>
           <w:sz w:val="24"/>
@@ -12018,7 +12010,6 @@
         <w:t>akan</w:t>
       </w:r>
       <w:proofErr w:type="spellEnd"/>
-      <w:proofErr w:type="gramEnd"/>
       <w:r>
         <w:rPr>
           <w:sz w:val="24"/>
@@ -12079,15 +12070,7 @@
           <w:szCs w:val="24"/>
           <w:lang w:val="en-US"/>
         </w:rPr>
-        <w:t xml:space="preserve"> parameter</w:t>
-      </w:r>
-      <w:r>
-        <w:rPr>
-          <w:sz w:val="24"/>
-          <w:szCs w:val="24"/>
-          <w:lang w:val="en-US"/>
-        </w:rPr>
-        <w:t xml:space="preserve"> yang </w:t>
+        <w:t xml:space="preserve"> parameter yang </w:t>
       </w:r>
       <w:proofErr w:type="spellStart"/>
       <w:r>
@@ -12159,23 +12142,13 @@
           <w:lang w:val="en-US"/>
         </w:rPr>
       </w:pPr>
-      <w:proofErr w:type="spellStart"/>
-      <w:r>
-        <w:rPr>
-          <w:sz w:val="24"/>
-          <w:szCs w:val="24"/>
-          <w:lang w:val="en-US"/>
-        </w:rPr>
-        <w:t>Jika</w:t>
-      </w:r>
-      <w:proofErr w:type="spellEnd"/>
-      <w:r>
-        <w:rPr>
-          <w:sz w:val="24"/>
-          <w:szCs w:val="24"/>
-          <w:lang w:val="en-US"/>
-        </w:rPr>
-        <w:t xml:space="preserve"> </w:t>
+      <w:r>
+        <w:rPr>
+          <w:sz w:val="24"/>
+          <w:szCs w:val="24"/>
+          <w:lang w:val="en-US"/>
+        </w:rPr>
+        <w:t xml:space="preserve">Jika </w:t>
       </w:r>
       <w:proofErr w:type="spellStart"/>
       <w:r>
@@ -12286,7 +12259,6 @@
         <w:t xml:space="preserve"> </w:t>
       </w:r>
       <w:proofErr w:type="spellStart"/>
-      <w:proofErr w:type="gramStart"/>
       <w:r>
         <w:rPr>
           <w:sz w:val="24"/>
@@ -12296,7 +12268,6 @@
         <w:t>akan</w:t>
       </w:r>
       <w:proofErr w:type="spellEnd"/>
-      <w:proofErr w:type="gramEnd"/>
       <w:r>
         <w:rPr>
           <w:sz w:val="24"/>
@@ -12321,23 +12292,7 @@
           <w:szCs w:val="24"/>
           <w:lang w:val="en-US"/>
         </w:rPr>
-        <w:t xml:space="preserve"> data </w:t>
-      </w:r>
-      <w:r>
-        <w:rPr>
-          <w:sz w:val="24"/>
-          <w:szCs w:val="24"/>
-          <w:lang w:val="en-US"/>
-        </w:rPr>
-        <w:t>bookmark</w:t>
-      </w:r>
-      <w:r>
-        <w:rPr>
-          <w:sz w:val="24"/>
-          <w:szCs w:val="24"/>
-          <w:lang w:val="en-US"/>
-        </w:rPr>
-        <w:t xml:space="preserve"> </w:t>
+        <w:t xml:space="preserve"> data bookmark </w:t>
       </w:r>
       <w:proofErr w:type="spellStart"/>
       <w:r>
@@ -12373,23 +12328,7 @@
           <w:szCs w:val="24"/>
           <w:lang w:val="en-US"/>
         </w:rPr>
-        <w:t xml:space="preserve"> </w:t>
-      </w:r>
-      <w:r>
-        <w:rPr>
-          <w:sz w:val="24"/>
-          <w:szCs w:val="24"/>
-          <w:lang w:val="en-US"/>
-        </w:rPr>
-        <w:t>parameter</w:t>
-      </w:r>
-      <w:r>
-        <w:rPr>
-          <w:sz w:val="24"/>
-          <w:szCs w:val="24"/>
-          <w:lang w:val="en-US"/>
-        </w:rPr>
-        <w:t>.</w:t>
+        <w:t xml:space="preserve"> parameter.</w:t>
       </w:r>
     </w:p>
     <w:p>
@@ -12472,6 +12411,7 @@
           <w:szCs w:val="24"/>
           <w:lang w:val="id-ID"/>
         </w:rPr>
+        <w:lastRenderedPageBreak/>
         <w:t>Header:</w:t>
       </w:r>
     </w:p>
@@ -12675,43 +12615,7 @@
           <w:szCs w:val="24"/>
           <w:lang w:val="en-US"/>
         </w:rPr>
-        <w:t xml:space="preserve"> </w:t>
-      </w:r>
-      <w:proofErr w:type="spellStart"/>
-      <w:r>
-        <w:rPr>
-          <w:sz w:val="24"/>
-          <w:szCs w:val="24"/>
-          <w:lang w:val="en-US"/>
-        </w:rPr>
-        <w:t>pada</w:t>
-      </w:r>
-      <w:proofErr w:type="spellEnd"/>
-      <w:r>
-        <w:rPr>
-          <w:sz w:val="24"/>
-          <w:szCs w:val="24"/>
-          <w:lang w:val="en-US"/>
-        </w:rPr>
-        <w:t xml:space="preserve"> parameter </w:t>
-      </w:r>
-      <w:proofErr w:type="spellStart"/>
-      <w:r>
-        <w:rPr>
-          <w:sz w:val="24"/>
-          <w:szCs w:val="24"/>
-          <w:lang w:val="en-US"/>
-        </w:rPr>
-        <w:t>dan</w:t>
-      </w:r>
-      <w:proofErr w:type="spellEnd"/>
-      <w:r>
-        <w:rPr>
-          <w:sz w:val="24"/>
-          <w:szCs w:val="24"/>
-          <w:lang w:val="en-US"/>
-        </w:rPr>
-        <w:t xml:space="preserve"> </w:t>
+        <w:t xml:space="preserve"> pada parameter dan </w:t>
       </w:r>
       <w:proofErr w:type="spellStart"/>
       <w:r>
@@ -12729,43 +12633,7 @@
           <w:szCs w:val="24"/>
           <w:lang w:val="en-US"/>
         </w:rPr>
-        <w:t xml:space="preserve"> page number </w:t>
-      </w:r>
-      <w:proofErr w:type="spellStart"/>
-      <w:r>
-        <w:rPr>
-          <w:sz w:val="24"/>
-          <w:szCs w:val="24"/>
-          <w:lang w:val="en-US"/>
-        </w:rPr>
-        <w:t>dan</w:t>
-      </w:r>
-      <w:proofErr w:type="spellEnd"/>
-      <w:r>
-        <w:rPr>
-          <w:sz w:val="24"/>
-          <w:szCs w:val="24"/>
-          <w:lang w:val="en-US"/>
-        </w:rPr>
-        <w:t xml:space="preserve"> note </w:t>
-      </w:r>
-      <w:proofErr w:type="spellStart"/>
-      <w:r>
-        <w:rPr>
-          <w:sz w:val="24"/>
-          <w:szCs w:val="24"/>
-          <w:lang w:val="en-US"/>
-        </w:rPr>
-        <w:t>pada</w:t>
-      </w:r>
-      <w:proofErr w:type="spellEnd"/>
-      <w:r>
-        <w:rPr>
-          <w:sz w:val="24"/>
-          <w:szCs w:val="24"/>
-          <w:lang w:val="en-US"/>
-        </w:rPr>
-        <w:t xml:space="preserve"> body.</w:t>
+        <w:t xml:space="preserve"> page number dan note pada body.</w:t>
       </w:r>
     </w:p>
     <w:p>
@@ -12802,7 +12670,6 @@
         <w:t xml:space="preserve"> </w:t>
       </w:r>
       <w:proofErr w:type="spellStart"/>
-      <w:proofErr w:type="gramStart"/>
       <w:r>
         <w:rPr>
           <w:sz w:val="24"/>
@@ -12812,7 +12679,6 @@
         <w:t>akan</w:t>
       </w:r>
       <w:proofErr w:type="spellEnd"/>
-      <w:proofErr w:type="gramEnd"/>
       <w:r>
         <w:rPr>
           <w:sz w:val="24"/>
@@ -12891,23 +12757,13 @@
           <w:lang w:val="en-US"/>
         </w:rPr>
       </w:pPr>
-      <w:proofErr w:type="spellStart"/>
-      <w:r>
-        <w:rPr>
-          <w:sz w:val="24"/>
-          <w:szCs w:val="24"/>
-          <w:lang w:val="en-US"/>
-        </w:rPr>
-        <w:t>Jika</w:t>
-      </w:r>
-      <w:proofErr w:type="spellEnd"/>
-      <w:r>
-        <w:rPr>
-          <w:sz w:val="24"/>
-          <w:szCs w:val="24"/>
-          <w:lang w:val="en-US"/>
-        </w:rPr>
-        <w:t xml:space="preserve"> token </w:t>
+      <w:r>
+        <w:rPr>
+          <w:sz w:val="24"/>
+          <w:szCs w:val="24"/>
+          <w:lang w:val="en-US"/>
+        </w:rPr>
+        <w:t xml:space="preserve">Jika token </w:t>
       </w:r>
       <w:proofErr w:type="spellStart"/>
       <w:r>
@@ -12964,7 +12820,6 @@
         <w:t xml:space="preserve"> </w:t>
       </w:r>
       <w:proofErr w:type="spellStart"/>
-      <w:proofErr w:type="gramStart"/>
       <w:r>
         <w:rPr>
           <w:sz w:val="24"/>
@@ -12974,7 +12829,6 @@
         <w:t>akan</w:t>
       </w:r>
       <w:proofErr w:type="spellEnd"/>
-      <w:proofErr w:type="gramEnd"/>
       <w:r>
         <w:rPr>
           <w:sz w:val="24"/>
@@ -13035,25 +12889,7 @@
           <w:szCs w:val="24"/>
           <w:lang w:val="en-US"/>
         </w:rPr>
-        <w:t xml:space="preserve"> parameter </w:t>
-      </w:r>
-      <w:proofErr w:type="spellStart"/>
-      <w:r>
-        <w:rPr>
-          <w:sz w:val="24"/>
-          <w:szCs w:val="24"/>
-          <w:lang w:val="en-US"/>
-        </w:rPr>
-        <w:t>dan</w:t>
-      </w:r>
-      <w:proofErr w:type="spellEnd"/>
-      <w:r>
-        <w:rPr>
-          <w:sz w:val="24"/>
-          <w:szCs w:val="24"/>
-          <w:lang w:val="en-US"/>
-        </w:rPr>
-        <w:t xml:space="preserve"> body yang </w:t>
+        <w:t xml:space="preserve"> parameter dan body yang </w:t>
       </w:r>
       <w:proofErr w:type="spellStart"/>
       <w:r>
@@ -13125,24 +12961,13 @@
           <w:lang w:val="en-US"/>
         </w:rPr>
       </w:pPr>
-      <w:proofErr w:type="spellStart"/>
-      <w:r>
-        <w:rPr>
-          <w:sz w:val="24"/>
-          <w:szCs w:val="24"/>
-          <w:lang w:val="en-US"/>
-        </w:rPr>
-        <w:lastRenderedPageBreak/>
-        <w:t>Jika</w:t>
-      </w:r>
-      <w:proofErr w:type="spellEnd"/>
-      <w:r>
-        <w:rPr>
-          <w:sz w:val="24"/>
-          <w:szCs w:val="24"/>
-          <w:lang w:val="en-US"/>
-        </w:rPr>
-        <w:t xml:space="preserve"> </w:t>
+      <w:r>
+        <w:rPr>
+          <w:sz w:val="24"/>
+          <w:szCs w:val="24"/>
+          <w:lang w:val="en-US"/>
+        </w:rPr>
+        <w:t xml:space="preserve">Jika </w:t>
       </w:r>
       <w:proofErr w:type="spellStart"/>
       <w:r>
@@ -13253,7 +13078,6 @@
         <w:t xml:space="preserve"> </w:t>
       </w:r>
       <w:proofErr w:type="spellStart"/>
-      <w:proofErr w:type="gramStart"/>
       <w:r>
         <w:rPr>
           <w:sz w:val="24"/>
@@ -13263,7 +13087,6 @@
         <w:t>akan</w:t>
       </w:r>
       <w:proofErr w:type="spellEnd"/>
-      <w:proofErr w:type="gramEnd"/>
       <w:r>
         <w:rPr>
           <w:sz w:val="24"/>
@@ -13396,23 +13219,13 @@
           <w:lang w:val="en-US"/>
         </w:rPr>
       </w:pPr>
-      <w:proofErr w:type="spellStart"/>
-      <w:r>
-        <w:rPr>
-          <w:sz w:val="24"/>
-          <w:szCs w:val="24"/>
-          <w:lang w:val="en-US"/>
-        </w:rPr>
-        <w:t>Jika</w:t>
-      </w:r>
-      <w:proofErr w:type="spellEnd"/>
-      <w:r>
-        <w:rPr>
-          <w:sz w:val="24"/>
-          <w:szCs w:val="24"/>
-          <w:lang w:val="en-US"/>
-        </w:rPr>
-        <w:t xml:space="preserve"> </w:t>
+      <w:r>
+        <w:rPr>
+          <w:sz w:val="24"/>
+          <w:szCs w:val="24"/>
+          <w:lang w:val="en-US"/>
+        </w:rPr>
+        <w:t xml:space="preserve">Jika </w:t>
       </w:r>
       <w:proofErr w:type="spellStart"/>
       <w:r>
@@ -13487,7 +13300,6 @@
         <w:t xml:space="preserve"> </w:t>
       </w:r>
       <w:proofErr w:type="spellStart"/>
-      <w:proofErr w:type="gramStart"/>
       <w:r>
         <w:rPr>
           <w:sz w:val="24"/>
@@ -13497,7 +13309,6 @@
         <w:t>akan</w:t>
       </w:r>
       <w:proofErr w:type="spellEnd"/>
-      <w:proofErr w:type="gramEnd"/>
       <w:r>
         <w:rPr>
           <w:sz w:val="24"/>
@@ -13630,23 +13441,13 @@
           <w:lang w:val="en-US"/>
         </w:rPr>
       </w:pPr>
-      <w:proofErr w:type="spellStart"/>
-      <w:r>
-        <w:rPr>
-          <w:sz w:val="24"/>
-          <w:szCs w:val="24"/>
-          <w:lang w:val="en-US"/>
-        </w:rPr>
-        <w:t>Jika</w:t>
-      </w:r>
-      <w:proofErr w:type="spellEnd"/>
-      <w:r>
-        <w:rPr>
-          <w:sz w:val="24"/>
-          <w:szCs w:val="24"/>
-          <w:lang w:val="en-US"/>
-        </w:rPr>
-        <w:t xml:space="preserve"> </w:t>
+      <w:r>
+        <w:rPr>
+          <w:sz w:val="24"/>
+          <w:szCs w:val="24"/>
+          <w:lang w:val="en-US"/>
+        </w:rPr>
+        <w:t xml:space="preserve">Jika </w:t>
       </w:r>
       <w:r>
         <w:rPr>
@@ -13773,7 +13574,6 @@
         <w:t xml:space="preserve"> </w:t>
       </w:r>
       <w:proofErr w:type="spellStart"/>
-      <w:proofErr w:type="gramStart"/>
       <w:r>
         <w:rPr>
           <w:sz w:val="24"/>
@@ -13783,7 +13583,6 @@
         <w:t>akan</w:t>
       </w:r>
       <w:proofErr w:type="spellEnd"/>
-      <w:proofErr w:type="gramEnd"/>
       <w:r>
         <w:rPr>
           <w:sz w:val="24"/>
@@ -14317,7 +14116,6 @@
         <w:t xml:space="preserve"> yang </w:t>
       </w:r>
       <w:proofErr w:type="spellStart"/>
-      <w:proofErr w:type="gramStart"/>
       <w:r>
         <w:rPr>
           <w:sz w:val="24"/>
@@ -14327,7 +14125,6 @@
         <w:t>akan</w:t>
       </w:r>
       <w:proofErr w:type="spellEnd"/>
-      <w:proofErr w:type="gramEnd"/>
       <w:r>
         <w:rPr>
           <w:sz w:val="24"/>
@@ -14352,25 +14149,7 @@
           <w:szCs w:val="24"/>
           <w:lang w:val="en-US"/>
         </w:rPr>
-        <w:t xml:space="preserve"> </w:t>
-      </w:r>
-      <w:proofErr w:type="spellStart"/>
-      <w:r>
-        <w:rPr>
-          <w:sz w:val="24"/>
-          <w:szCs w:val="24"/>
-          <w:lang w:val="en-US"/>
-        </w:rPr>
-        <w:t>pada</w:t>
-      </w:r>
-      <w:proofErr w:type="spellEnd"/>
-      <w:r>
-        <w:rPr>
-          <w:sz w:val="24"/>
-          <w:szCs w:val="24"/>
-          <w:lang w:val="en-US"/>
-        </w:rPr>
-        <w:t xml:space="preserve"> parameter</w:t>
+        <w:t xml:space="preserve"> pada parameter</w:t>
       </w:r>
       <w:r>
         <w:rPr>
@@ -14415,7 +14194,6 @@
         <w:t xml:space="preserve"> </w:t>
       </w:r>
       <w:proofErr w:type="spellStart"/>
-      <w:proofErr w:type="gramStart"/>
       <w:r>
         <w:rPr>
           <w:sz w:val="24"/>
@@ -14425,7 +14203,6 @@
         <w:t>akan</w:t>
       </w:r>
       <w:proofErr w:type="spellEnd"/>
-      <w:proofErr w:type="gramEnd"/>
       <w:r>
         <w:rPr>
           <w:sz w:val="24"/>
@@ -14504,23 +14281,13 @@
           <w:lang w:val="en-US"/>
         </w:rPr>
       </w:pPr>
-      <w:proofErr w:type="spellStart"/>
-      <w:r>
-        <w:rPr>
-          <w:sz w:val="24"/>
-          <w:szCs w:val="24"/>
-          <w:lang w:val="en-US"/>
-        </w:rPr>
-        <w:t>Jika</w:t>
-      </w:r>
-      <w:proofErr w:type="spellEnd"/>
-      <w:r>
-        <w:rPr>
-          <w:sz w:val="24"/>
-          <w:szCs w:val="24"/>
-          <w:lang w:val="en-US"/>
-        </w:rPr>
-        <w:t xml:space="preserve"> token </w:t>
+      <w:r>
+        <w:rPr>
+          <w:sz w:val="24"/>
+          <w:szCs w:val="24"/>
+          <w:lang w:val="en-US"/>
+        </w:rPr>
+        <w:t xml:space="preserve">Jika token </w:t>
       </w:r>
       <w:proofErr w:type="spellStart"/>
       <w:r>
@@ -14577,7 +14344,6 @@
         <w:t xml:space="preserve"> </w:t>
       </w:r>
       <w:proofErr w:type="spellStart"/>
-      <w:proofErr w:type="gramStart"/>
       <w:r>
         <w:rPr>
           <w:sz w:val="24"/>
@@ -14587,7 +14353,6 @@
         <w:t>akan</w:t>
       </w:r>
       <w:proofErr w:type="spellEnd"/>
-      <w:proofErr w:type="gramEnd"/>
       <w:r>
         <w:rPr>
           <w:sz w:val="24"/>
@@ -14728,23 +14493,13 @@
           <w:lang w:val="en-US"/>
         </w:rPr>
       </w:pPr>
-      <w:proofErr w:type="spellStart"/>
-      <w:r>
-        <w:rPr>
-          <w:sz w:val="24"/>
-          <w:szCs w:val="24"/>
-          <w:lang w:val="en-US"/>
-        </w:rPr>
-        <w:t>Jika</w:t>
-      </w:r>
-      <w:proofErr w:type="spellEnd"/>
-      <w:r>
-        <w:rPr>
-          <w:sz w:val="24"/>
-          <w:szCs w:val="24"/>
-          <w:lang w:val="en-US"/>
-        </w:rPr>
-        <w:t xml:space="preserve"> </w:t>
+      <w:r>
+        <w:rPr>
+          <w:sz w:val="24"/>
+          <w:szCs w:val="24"/>
+          <w:lang w:val="en-US"/>
+        </w:rPr>
+        <w:t xml:space="preserve">Jika </w:t>
       </w:r>
       <w:proofErr w:type="spellStart"/>
       <w:r>
@@ -14855,7 +14610,6 @@
         <w:t xml:space="preserve"> </w:t>
       </w:r>
       <w:proofErr w:type="spellStart"/>
-      <w:proofErr w:type="gramStart"/>
       <w:r>
         <w:rPr>
           <w:sz w:val="24"/>
@@ -14865,7 +14619,6 @@
         <w:t>akan</w:t>
       </w:r>
       <w:proofErr w:type="spellEnd"/>
-      <w:proofErr w:type="gramEnd"/>
       <w:r>
         <w:rPr>
           <w:sz w:val="24"/>
@@ -14998,23 +14751,13 @@
           <w:lang w:val="en-US"/>
         </w:rPr>
       </w:pPr>
-      <w:proofErr w:type="spellStart"/>
-      <w:r>
-        <w:rPr>
-          <w:sz w:val="24"/>
-          <w:szCs w:val="24"/>
-          <w:lang w:val="en-US"/>
-        </w:rPr>
-        <w:t>Jika</w:t>
-      </w:r>
-      <w:proofErr w:type="spellEnd"/>
-      <w:r>
-        <w:rPr>
-          <w:sz w:val="24"/>
-          <w:szCs w:val="24"/>
-          <w:lang w:val="en-US"/>
-        </w:rPr>
-        <w:t xml:space="preserve"> </w:t>
+      <w:r>
+        <w:rPr>
+          <w:sz w:val="24"/>
+          <w:szCs w:val="24"/>
+          <w:lang w:val="en-US"/>
+        </w:rPr>
+        <w:t xml:space="preserve">Jika </w:t>
       </w:r>
       <w:proofErr w:type="spellStart"/>
       <w:r>
@@ -15089,7 +14832,6 @@
         <w:t xml:space="preserve"> </w:t>
       </w:r>
       <w:proofErr w:type="spellStart"/>
-      <w:proofErr w:type="gramStart"/>
       <w:r>
         <w:rPr>
           <w:sz w:val="24"/>
@@ -15099,7 +14841,6 @@
         <w:t>akan</w:t>
       </w:r>
       <w:proofErr w:type="spellEnd"/>
-      <w:proofErr w:type="gramEnd"/>
       <w:r>
         <w:rPr>
           <w:sz w:val="24"/>
@@ -15232,23 +14973,14 @@
           <w:lang w:val="en-US"/>
         </w:rPr>
       </w:pPr>
-      <w:proofErr w:type="spellStart"/>
-      <w:r>
-        <w:rPr>
-          <w:sz w:val="24"/>
-          <w:szCs w:val="24"/>
-          <w:lang w:val="en-US"/>
-        </w:rPr>
-        <w:t>Jika</w:t>
-      </w:r>
-      <w:proofErr w:type="spellEnd"/>
-      <w:r>
-        <w:rPr>
-          <w:sz w:val="24"/>
-          <w:szCs w:val="24"/>
-          <w:lang w:val="en-US"/>
-        </w:rPr>
-        <w:t xml:space="preserve"> </w:t>
+      <w:r>
+        <w:rPr>
+          <w:sz w:val="24"/>
+          <w:szCs w:val="24"/>
+          <w:lang w:val="en-US"/>
+        </w:rPr>
+        <w:lastRenderedPageBreak/>
+        <w:t xml:space="preserve">Jika </w:t>
       </w:r>
       <w:r>
         <w:rPr>
@@ -15367,7 +15099,6 @@
         <w:t xml:space="preserve"> </w:t>
       </w:r>
       <w:proofErr w:type="spellStart"/>
-      <w:proofErr w:type="gramStart"/>
       <w:r>
         <w:rPr>
           <w:sz w:val="24"/>
@@ -15377,7 +15108,6 @@
         <w:t>akan</w:t>
       </w:r>
       <w:proofErr w:type="spellEnd"/>
-      <w:proofErr w:type="gramEnd"/>
       <w:r>
         <w:rPr>
           <w:sz w:val="24"/>
@@ -15402,23 +15132,7 @@
           <w:szCs w:val="24"/>
           <w:lang w:val="en-US"/>
         </w:rPr>
-        <w:t xml:space="preserve"> </w:t>
-      </w:r>
-      <w:r>
-        <w:rPr>
-          <w:sz w:val="24"/>
-          <w:szCs w:val="24"/>
-          <w:lang w:val="en-US"/>
-        </w:rPr>
-        <w:t>bookmark</w:t>
-      </w:r>
-      <w:r>
-        <w:rPr>
-          <w:sz w:val="24"/>
-          <w:szCs w:val="24"/>
-          <w:lang w:val="en-US"/>
-        </w:rPr>
-        <w:t xml:space="preserve"> </w:t>
+        <w:t xml:space="preserve"> bookmark </w:t>
       </w:r>
       <w:proofErr w:type="spellStart"/>
       <w:r>
@@ -15468,8 +15182,6 @@
           <w:lang w:val="en-US"/>
         </w:rPr>
       </w:pPr>
-      <w:bookmarkStart w:id="0" w:name="_GoBack"/>
-      <w:bookmarkEnd w:id="0"/>
       <w:r>
         <w:rPr>
           <w:sz w:val="24"/>
@@ -15655,7 +15367,6 @@
           <w:szCs w:val="24"/>
           <w:lang w:val="id-ID"/>
         </w:rPr>
-        <w:lastRenderedPageBreak/>
         <w:t xml:space="preserve">x-auth-token : JWT token yang </w:t>
       </w:r>
       <w:r>
@@ -16089,25 +15800,7 @@
           <w:szCs w:val="24"/>
           <w:lang w:val="en-US"/>
         </w:rPr>
-        <w:t xml:space="preserve"> </w:t>
-      </w:r>
-      <w:proofErr w:type="spellStart"/>
-      <w:r>
-        <w:rPr>
-          <w:sz w:val="24"/>
-          <w:szCs w:val="24"/>
-          <w:lang w:val="en-US"/>
-        </w:rPr>
-        <w:t>pada</w:t>
-      </w:r>
-      <w:proofErr w:type="spellEnd"/>
-      <w:r>
-        <w:rPr>
-          <w:sz w:val="24"/>
-          <w:szCs w:val="24"/>
-          <w:lang w:val="en-US"/>
-        </w:rPr>
-        <w:t xml:space="preserve"> bookshelf user.</w:t>
+        <w:t xml:space="preserve"> pada bookshelf user.</w:t>
       </w:r>
     </w:p>
     <w:p>
@@ -16219,23 +15912,13 @@
           <w:lang w:val="en-US"/>
         </w:rPr>
       </w:pPr>
-      <w:proofErr w:type="spellStart"/>
-      <w:r>
-        <w:rPr>
-          <w:sz w:val="24"/>
-          <w:szCs w:val="24"/>
-          <w:lang w:val="en-US"/>
-        </w:rPr>
-        <w:t>Params</w:t>
-      </w:r>
-      <w:proofErr w:type="spellEnd"/>
-      <w:r>
-        <w:rPr>
-          <w:sz w:val="24"/>
-          <w:szCs w:val="24"/>
-          <w:lang w:val="en-US"/>
-        </w:rPr>
-        <w:t>:</w:t>
+      <w:r>
+        <w:rPr>
+          <w:sz w:val="24"/>
+          <w:szCs w:val="24"/>
+          <w:lang w:val="en-US"/>
+        </w:rPr>
+        <w:t>Params:</w:t>
       </w:r>
     </w:p>
     <w:p>
@@ -16713,28 +16396,9 @@
           <w:szCs w:val="24"/>
           <w:lang w:val="en-US"/>
         </w:rPr>
-        <w:t xml:space="preserve"> </w:t>
-      </w:r>
-      <w:proofErr w:type="spellStart"/>
-      <w:r>
-        <w:rPr>
-          <w:sz w:val="24"/>
-          <w:szCs w:val="24"/>
-          <w:lang w:val="en-US"/>
-        </w:rPr>
-        <w:t>oleh</w:t>
-      </w:r>
-      <w:proofErr w:type="spellEnd"/>
-      <w:r>
-        <w:rPr>
-          <w:sz w:val="24"/>
-          <w:szCs w:val="24"/>
-          <w:lang w:val="en-US"/>
-        </w:rPr>
-        <w:t xml:space="preserve"> orang lain </w:t>
-      </w:r>
-      <w:proofErr w:type="spellStart"/>
-      <w:proofErr w:type="gramStart"/>
+        <w:t xml:space="preserve"> oleh orang lain </w:t>
+      </w:r>
+      <w:proofErr w:type="spellStart"/>
       <w:r>
         <w:rPr>
           <w:sz w:val="24"/>
@@ -16744,7 +16408,6 @@
         <w:t>apa</w:t>
       </w:r>
       <w:proofErr w:type="spellEnd"/>
-      <w:proofErr w:type="gramEnd"/>
       <w:r>
         <w:rPr>
           <w:sz w:val="24"/>
@@ -16899,6 +16562,7 @@
           <w:szCs w:val="24"/>
           <w:lang w:val="id-ID"/>
         </w:rPr>
+        <w:lastRenderedPageBreak/>
         <w:t>Header:</w:t>
       </w:r>
     </w:p>
@@ -17217,25 +16881,7 @@
           <w:szCs w:val="24"/>
           <w:lang w:val="en-US"/>
         </w:rPr>
-        <w:t>x-</w:t>
-      </w:r>
-      <w:proofErr w:type="spellStart"/>
-      <w:r>
-        <w:rPr>
-          <w:sz w:val="24"/>
-          <w:szCs w:val="24"/>
-          <w:lang w:val="en-US"/>
-        </w:rPr>
-        <w:t>auth</w:t>
-      </w:r>
-      <w:proofErr w:type="spellEnd"/>
-      <w:r>
-        <w:rPr>
-          <w:sz w:val="24"/>
-          <w:szCs w:val="24"/>
-          <w:lang w:val="en-US"/>
-        </w:rPr>
-        <w:t xml:space="preserve">-token: Token yang </w:t>
+        <w:t xml:space="preserve">x-auth-token: Token yang </w:t>
       </w:r>
       <w:proofErr w:type="spellStart"/>
       <w:r>
@@ -17312,26 +16958,7 @@
           <w:szCs w:val="24"/>
           <w:lang w:val="en-US"/>
         </w:rPr>
-        <w:lastRenderedPageBreak/>
-        <w:t xml:space="preserve">name: </w:t>
-      </w:r>
-      <w:proofErr w:type="spellStart"/>
-      <w:r>
-        <w:rPr>
-          <w:sz w:val="24"/>
-          <w:szCs w:val="24"/>
-          <w:lang w:val="en-US"/>
-        </w:rPr>
-        <w:t>Nama</w:t>
-      </w:r>
-      <w:proofErr w:type="spellEnd"/>
-      <w:r>
-        <w:rPr>
-          <w:sz w:val="24"/>
-          <w:szCs w:val="24"/>
-          <w:lang w:val="en-US"/>
-        </w:rPr>
-        <w:t xml:space="preserve"> </w:t>
+        <w:t xml:space="preserve">name: Nama </w:t>
       </w:r>
       <w:proofErr w:type="spellStart"/>
       <w:r>
@@ -17497,25 +17124,7 @@
           <w:szCs w:val="24"/>
           <w:lang w:val="en-US"/>
         </w:rPr>
-        <w:t>x-</w:t>
-      </w:r>
-      <w:proofErr w:type="spellStart"/>
-      <w:r>
-        <w:rPr>
-          <w:sz w:val="24"/>
-          <w:szCs w:val="24"/>
-          <w:lang w:val="en-US"/>
-        </w:rPr>
-        <w:t>auth</w:t>
-      </w:r>
-      <w:proofErr w:type="spellEnd"/>
-      <w:r>
-        <w:rPr>
-          <w:sz w:val="24"/>
-          <w:szCs w:val="24"/>
-          <w:lang w:val="en-US"/>
-        </w:rPr>
-        <w:t xml:space="preserve">-token: Token yang </w:t>
+        <w:t xml:space="preserve">x-auth-token: Token yang </w:t>
       </w:r>
       <w:proofErr w:type="spellStart"/>
       <w:r>
@@ -17891,25 +17500,7 @@
           <w:szCs w:val="24"/>
           <w:lang w:val="en-US"/>
         </w:rPr>
-        <w:t>x-</w:t>
-      </w:r>
-      <w:proofErr w:type="spellStart"/>
-      <w:r>
-        <w:rPr>
-          <w:sz w:val="24"/>
-          <w:szCs w:val="24"/>
-          <w:lang w:val="en-US"/>
-        </w:rPr>
-        <w:t>auth</w:t>
-      </w:r>
-      <w:proofErr w:type="spellEnd"/>
-      <w:r>
-        <w:rPr>
-          <w:sz w:val="24"/>
-          <w:szCs w:val="24"/>
-          <w:lang w:val="en-US"/>
-        </w:rPr>
-        <w:t xml:space="preserve">-token: Token yang </w:t>
+        <w:t xml:space="preserve">x-auth-token: Token yang </w:t>
       </w:r>
       <w:proofErr w:type="spellStart"/>
       <w:r>
@@ -18182,25 +17773,7 @@
           <w:szCs w:val="24"/>
           <w:lang w:val="en-US"/>
         </w:rPr>
-        <w:t xml:space="preserve"> </w:t>
-      </w:r>
-      <w:proofErr w:type="spellStart"/>
-      <w:r>
-        <w:rPr>
-          <w:sz w:val="24"/>
-          <w:szCs w:val="24"/>
-          <w:lang w:val="en-US"/>
-        </w:rPr>
-        <w:t>juga</w:t>
-      </w:r>
-      <w:proofErr w:type="spellEnd"/>
-      <w:r>
-        <w:rPr>
-          <w:sz w:val="24"/>
-          <w:szCs w:val="24"/>
-          <w:lang w:val="en-US"/>
-        </w:rPr>
-        <w:t xml:space="preserve"> </w:t>
+        <w:t xml:space="preserve"> juga </w:t>
       </w:r>
       <w:proofErr w:type="spellStart"/>
       <w:r>
@@ -18258,23 +17831,13 @@
           <w:lang w:val="en-US"/>
         </w:rPr>
       </w:pPr>
-      <w:proofErr w:type="spellStart"/>
-      <w:r>
-        <w:rPr>
-          <w:sz w:val="24"/>
-          <w:szCs w:val="24"/>
-          <w:lang w:val="en-US"/>
-        </w:rPr>
-        <w:t>Params</w:t>
-      </w:r>
-      <w:proofErr w:type="spellEnd"/>
-      <w:r>
-        <w:rPr>
-          <w:sz w:val="24"/>
-          <w:szCs w:val="24"/>
-          <w:lang w:val="en-US"/>
-        </w:rPr>
-        <w:t>:</w:t>
+      <w:r>
+        <w:rPr>
+          <w:sz w:val="24"/>
+          <w:szCs w:val="24"/>
+          <w:lang w:val="en-US"/>
+        </w:rPr>
+        <w:t>Params:</w:t>
       </w:r>
     </w:p>
     <w:p>
@@ -18590,25 +18153,7 @@
           <w:szCs w:val="24"/>
           <w:lang w:val="en-US"/>
         </w:rPr>
-        <w:t xml:space="preserve"> </w:t>
-      </w:r>
-      <w:proofErr w:type="spellStart"/>
-      <w:r>
-        <w:rPr>
-          <w:sz w:val="24"/>
-          <w:szCs w:val="24"/>
-          <w:lang w:val="en-US"/>
-        </w:rPr>
-        <w:t>juga</w:t>
-      </w:r>
-      <w:proofErr w:type="spellEnd"/>
-      <w:r>
-        <w:rPr>
-          <w:sz w:val="24"/>
-          <w:szCs w:val="24"/>
-          <w:lang w:val="en-US"/>
-        </w:rPr>
-        <w:t xml:space="preserve"> </w:t>
+        <w:t xml:space="preserve"> juga </w:t>
       </w:r>
       <w:proofErr w:type="spellStart"/>
       <w:r>
@@ -18667,23 +18212,13 @@
           <w:lang w:val="en-US"/>
         </w:rPr>
       </w:pPr>
-      <w:proofErr w:type="spellStart"/>
-      <w:r>
-        <w:rPr>
-          <w:sz w:val="24"/>
-          <w:szCs w:val="24"/>
-          <w:lang w:val="en-US"/>
-        </w:rPr>
-        <w:t>Params</w:t>
-      </w:r>
-      <w:proofErr w:type="spellEnd"/>
-      <w:r>
-        <w:rPr>
-          <w:sz w:val="24"/>
-          <w:szCs w:val="24"/>
-          <w:lang w:val="en-US"/>
-        </w:rPr>
-        <w:t>:</w:t>
+      <w:r>
+        <w:rPr>
+          <w:sz w:val="24"/>
+          <w:szCs w:val="24"/>
+          <w:lang w:val="en-US"/>
+        </w:rPr>
+        <w:t>Params:</w:t>
       </w:r>
     </w:p>
     <w:p>
@@ -18706,25 +18241,7 @@
           <w:szCs w:val="24"/>
           <w:lang w:val="en-US"/>
         </w:rPr>
-        <w:t xml:space="preserve">name: </w:t>
-      </w:r>
-      <w:proofErr w:type="spellStart"/>
-      <w:r>
-        <w:rPr>
-          <w:sz w:val="24"/>
-          <w:szCs w:val="24"/>
-          <w:lang w:val="en-US"/>
-        </w:rPr>
-        <w:t>Nama</w:t>
-      </w:r>
-      <w:proofErr w:type="spellEnd"/>
-      <w:r>
-        <w:rPr>
-          <w:sz w:val="24"/>
-          <w:szCs w:val="24"/>
-          <w:lang w:val="en-US"/>
-        </w:rPr>
-        <w:t xml:space="preserve"> </w:t>
+        <w:t xml:space="preserve">name: Nama </w:t>
       </w:r>
       <w:proofErr w:type="spellStart"/>
       <w:r>
@@ -18856,7 +18373,6 @@
         <w:t xml:space="preserve"> </w:t>
       </w:r>
       <w:proofErr w:type="spellStart"/>
-      <w:proofErr w:type="gramStart"/>
       <w:r>
         <w:rPr>
           <w:sz w:val="24"/>
@@ -18866,7 +18382,6 @@
         <w:t>nama</w:t>
       </w:r>
       <w:proofErr w:type="spellEnd"/>
-      <w:proofErr w:type="gramEnd"/>
       <w:r>
         <w:rPr>
           <w:sz w:val="24"/>
@@ -18956,25 +18471,7 @@
           <w:szCs w:val="24"/>
           <w:lang w:val="en-US"/>
         </w:rPr>
-        <w:t>x-</w:t>
-      </w:r>
-      <w:proofErr w:type="spellStart"/>
-      <w:r>
-        <w:rPr>
-          <w:sz w:val="24"/>
-          <w:szCs w:val="24"/>
-          <w:lang w:val="en-US"/>
-        </w:rPr>
-        <w:t>auth</w:t>
-      </w:r>
-      <w:proofErr w:type="spellEnd"/>
-      <w:r>
-        <w:rPr>
-          <w:sz w:val="24"/>
-          <w:szCs w:val="24"/>
-          <w:lang w:val="en-US"/>
-        </w:rPr>
-        <w:t xml:space="preserve">-token: Token yang </w:t>
+        <w:t xml:space="preserve">x-auth-token: Token yang </w:t>
       </w:r>
       <w:proofErr w:type="spellStart"/>
       <w:r>
@@ -19053,6 +18550,7 @@
           <w:szCs w:val="24"/>
           <w:lang w:val="en-US"/>
         </w:rPr>
+        <w:lastRenderedPageBreak/>
         <w:t>playlist_id</w:t>
       </w:r>
       <w:proofErr w:type="spellEnd"/>
@@ -19113,25 +18611,7 @@
           <w:szCs w:val="24"/>
           <w:lang w:val="en-US"/>
         </w:rPr>
-        <w:t xml:space="preserve">name: </w:t>
-      </w:r>
-      <w:proofErr w:type="spellStart"/>
-      <w:r>
-        <w:rPr>
-          <w:sz w:val="24"/>
-          <w:szCs w:val="24"/>
-          <w:lang w:val="en-US"/>
-        </w:rPr>
-        <w:t>Nama</w:t>
-      </w:r>
-      <w:proofErr w:type="spellEnd"/>
-      <w:r>
-        <w:rPr>
-          <w:sz w:val="24"/>
-          <w:szCs w:val="24"/>
-          <w:lang w:val="en-US"/>
-        </w:rPr>
-        <w:t xml:space="preserve"> </w:t>
+        <w:t xml:space="preserve">name: Nama </w:t>
       </w:r>
       <w:proofErr w:type="spellStart"/>
       <w:r>
@@ -19217,7 +18697,6 @@
         <w:t xml:space="preserve"> </w:t>
       </w:r>
       <w:proofErr w:type="spellStart"/>
-      <w:proofErr w:type="gramStart"/>
       <w:r>
         <w:rPr>
           <w:sz w:val="24"/>
@@ -19227,7 +18706,6 @@
         <w:t>nama</w:t>
       </w:r>
       <w:proofErr w:type="spellEnd"/>
-      <w:proofErr w:type="gramEnd"/>
       <w:r>
         <w:rPr>
           <w:sz w:val="24"/>
@@ -19335,25 +18813,7 @@
           <w:szCs w:val="24"/>
           <w:lang w:val="en-US"/>
         </w:rPr>
-        <w:t>x-</w:t>
-      </w:r>
-      <w:proofErr w:type="spellStart"/>
-      <w:r>
-        <w:rPr>
-          <w:sz w:val="24"/>
-          <w:szCs w:val="24"/>
-          <w:lang w:val="en-US"/>
-        </w:rPr>
-        <w:t>auth</w:t>
-      </w:r>
-      <w:proofErr w:type="spellEnd"/>
-      <w:r>
-        <w:rPr>
-          <w:sz w:val="24"/>
-          <w:szCs w:val="24"/>
-          <w:lang w:val="en-US"/>
-        </w:rPr>
-        <w:t xml:space="preserve">-token: Token yang </w:t>
+        <w:t xml:space="preserve">x-auth-token: Token yang </w:t>
       </w:r>
       <w:proofErr w:type="spellStart"/>
       <w:r>
@@ -19606,25 +19066,7 @@
           <w:szCs w:val="24"/>
           <w:lang w:val="en-US"/>
         </w:rPr>
-        <w:t xml:space="preserve"> </w:t>
-      </w:r>
-      <w:proofErr w:type="spellStart"/>
-      <w:r>
-        <w:rPr>
-          <w:sz w:val="24"/>
-          <w:szCs w:val="24"/>
-          <w:lang w:val="en-US"/>
-        </w:rPr>
-        <w:t>oleh</w:t>
-      </w:r>
-      <w:proofErr w:type="spellEnd"/>
-      <w:r>
-        <w:rPr>
-          <w:sz w:val="24"/>
-          <w:szCs w:val="24"/>
-          <w:lang w:val="en-US"/>
-        </w:rPr>
-        <w:t xml:space="preserve"> orang lain </w:t>
+        <w:t xml:space="preserve"> oleh orang lain </w:t>
       </w:r>
       <w:proofErr w:type="spellStart"/>
       <w:r>
@@ -19743,25 +19185,7 @@
           <w:szCs w:val="24"/>
           <w:lang w:val="en-US"/>
         </w:rPr>
-        <w:t>x-</w:t>
-      </w:r>
-      <w:proofErr w:type="spellStart"/>
-      <w:r>
-        <w:rPr>
-          <w:sz w:val="24"/>
-          <w:szCs w:val="24"/>
-          <w:lang w:val="en-US"/>
-        </w:rPr>
-        <w:t>auth</w:t>
-      </w:r>
-      <w:proofErr w:type="spellEnd"/>
-      <w:r>
-        <w:rPr>
-          <w:sz w:val="24"/>
-          <w:szCs w:val="24"/>
-          <w:lang w:val="en-US"/>
-        </w:rPr>
-        <w:t xml:space="preserve">-token: Token yang </w:t>
+        <w:t xml:space="preserve">x-auth-token: Token yang </w:t>
       </w:r>
       <w:proofErr w:type="spellStart"/>
       <w:r>
@@ -19810,23 +19234,13 @@
           <w:lang w:val="en-US"/>
         </w:rPr>
       </w:pPr>
-      <w:proofErr w:type="spellStart"/>
-      <w:r>
-        <w:rPr>
-          <w:sz w:val="24"/>
-          <w:szCs w:val="24"/>
-          <w:lang w:val="en-US"/>
-        </w:rPr>
-        <w:t>Params</w:t>
-      </w:r>
-      <w:proofErr w:type="spellEnd"/>
-      <w:r>
-        <w:rPr>
-          <w:sz w:val="24"/>
-          <w:szCs w:val="24"/>
-          <w:lang w:val="en-US"/>
-        </w:rPr>
-        <w:t>:</w:t>
+      <w:r>
+        <w:rPr>
+          <w:sz w:val="24"/>
+          <w:szCs w:val="24"/>
+          <w:lang w:val="en-US"/>
+        </w:rPr>
+        <w:t>Params:</w:t>
       </w:r>
     </w:p>
     <w:p>
@@ -19850,7 +19264,6 @@
           <w:szCs w:val="24"/>
           <w:lang w:val="en-US"/>
         </w:rPr>
-        <w:lastRenderedPageBreak/>
         <w:t>book_id</w:t>
       </w:r>
       <w:proofErr w:type="spellEnd"/>
@@ -19896,25 +19309,7 @@
           <w:szCs w:val="24"/>
           <w:lang w:val="en-US"/>
         </w:rPr>
-        <w:t xml:space="preserve"> </w:t>
-      </w:r>
-      <w:proofErr w:type="spellStart"/>
-      <w:r>
-        <w:rPr>
-          <w:sz w:val="24"/>
-          <w:szCs w:val="24"/>
-          <w:lang w:val="en-US"/>
-        </w:rPr>
-        <w:t>pada</w:t>
-      </w:r>
-      <w:proofErr w:type="spellEnd"/>
-      <w:r>
-        <w:rPr>
-          <w:sz w:val="24"/>
-          <w:szCs w:val="24"/>
-          <w:lang w:val="en-US"/>
-        </w:rPr>
-        <w:t xml:space="preserve"> playlist</w:t>
+        <w:t xml:space="preserve"> pada playlist</w:t>
       </w:r>
     </w:p>
     <w:p>
@@ -20160,25 +19555,7 @@
           <w:szCs w:val="24"/>
           <w:lang w:val="en-US"/>
         </w:rPr>
-        <w:t>x-</w:t>
-      </w:r>
-      <w:proofErr w:type="spellStart"/>
-      <w:r>
-        <w:rPr>
-          <w:sz w:val="24"/>
-          <w:szCs w:val="24"/>
-          <w:lang w:val="en-US"/>
-        </w:rPr>
-        <w:t>auth</w:t>
-      </w:r>
-      <w:proofErr w:type="spellEnd"/>
-      <w:r>
-        <w:rPr>
-          <w:sz w:val="24"/>
-          <w:szCs w:val="24"/>
-          <w:lang w:val="en-US"/>
-        </w:rPr>
-        <w:t xml:space="preserve">-token: Token yang </w:t>
+        <w:t xml:space="preserve">x-auth-token: Token yang </w:t>
       </w:r>
       <w:proofErr w:type="spellStart"/>
       <w:r>
@@ -20401,8 +19778,8 @@
 </file>
 
 <file path=word/numbering.xml><?xml version="1.0" encoding="utf-8"?>
-<w:numbering xmlns:wpc="http://schemas.microsoft.com/office/word/2010/wordprocessingCanvas" xmlns:mc="http://schemas.openxmlformats.org/markup-compatibility/2006" xmlns:o="urn:schemas-microsoft-com:office:office" xmlns:r="http://schemas.openxmlformats.org/officeDocument/2006/relationships" xmlns:m="http://schemas.openxmlformats.org/officeDocument/2006/math" xmlns:v="urn:schemas-microsoft-com:vml" xmlns:wp14="http://schemas.microsoft.com/office/word/2010/wordprocessingDrawing" xmlns:wp="http://schemas.openxmlformats.org/drawingml/2006/wordprocessingDrawing" xmlns:w10="urn:schemas-microsoft-com:office:word" xmlns:w="http://schemas.openxmlformats.org/wordprocessingml/2006/main" xmlns:w14="http://schemas.microsoft.com/office/word/2010/wordml" xmlns:w15="http://schemas.microsoft.com/office/word/2012/wordml" xmlns:wpg="http://schemas.microsoft.com/office/word/2010/wordprocessingGroup" xmlns:wpi="http://schemas.microsoft.com/office/word/2010/wordprocessingInk" xmlns:wne="http://schemas.microsoft.com/office/word/2006/wordml" xmlns:wps="http://schemas.microsoft.com/office/word/2010/wordprocessingShape" mc:Ignorable="w14 w15 wp14">
-  <w:abstractNum w:abstractNumId="0">
+<w:numbering xmlns:wpc="http://schemas.microsoft.com/office/word/2010/wordprocessingCanvas" xmlns:cx="http://schemas.microsoft.com/office/drawing/2014/chartex" xmlns:cx1="http://schemas.microsoft.com/office/drawing/2015/9/8/chartex" xmlns:cx2="http://schemas.microsoft.com/office/drawing/2015/10/21/chartex" xmlns:cx3="http://schemas.microsoft.com/office/drawing/2016/5/9/chartex" xmlns:cx4="http://schemas.microsoft.com/office/drawing/2016/5/10/chartex" xmlns:cx5="http://schemas.microsoft.com/office/drawing/2016/5/11/chartex" xmlns:cx6="http://schemas.microsoft.com/office/drawing/2016/5/12/chartex" xmlns:cx7="http://schemas.microsoft.com/office/drawing/2016/5/13/chartex" xmlns:cx8="http://schemas.microsoft.com/office/drawing/2016/5/14/chartex" xmlns:mc="http://schemas.openxmlformats.org/markup-compatibility/2006" xmlns:aink="http://schemas.microsoft.com/office/drawing/2016/ink" xmlns:am3d="http://schemas.microsoft.com/office/drawing/2017/model3d" xmlns:o="urn:schemas-microsoft-com:office:office" xmlns:r="http://schemas.openxmlformats.org/officeDocument/2006/relationships" xmlns:m="http://schemas.openxmlformats.org/officeDocument/2006/math" xmlns:v="urn:schemas-microsoft-com:vml" xmlns:wp14="http://schemas.microsoft.com/office/word/2010/wordprocessingDrawing" xmlns:wp="http://schemas.openxmlformats.org/drawingml/2006/wordprocessingDrawing" xmlns:w10="urn:schemas-microsoft-com:office:word" xmlns:w="http://schemas.openxmlformats.org/wordprocessingml/2006/main" xmlns:w14="http://schemas.microsoft.com/office/word/2010/wordml" xmlns:w15="http://schemas.microsoft.com/office/word/2012/wordml" xmlns:w16cex="http://schemas.microsoft.com/office/word/2018/wordml/cex" xmlns:w16cid="http://schemas.microsoft.com/office/word/2016/wordml/cid" xmlns:w16="http://schemas.microsoft.com/office/word/2018/wordml" xmlns:w16se="http://schemas.microsoft.com/office/word/2015/wordml/symex" xmlns:wpg="http://schemas.microsoft.com/office/word/2010/wordprocessingGroup" xmlns:wpi="http://schemas.microsoft.com/office/word/2010/wordprocessingInk" xmlns:wne="http://schemas.microsoft.com/office/word/2006/wordml" xmlns:wps="http://schemas.microsoft.com/office/word/2010/wordprocessingShape" mc:Ignorable="w14 w15 w16se w16cid w16 w16cex wp14">
+  <w:abstractNum w:abstractNumId="0" w15:restartNumberingAfterBreak="0">
     <w:nsid w:val="0CFA0B4D"/>
     <w:multiLevelType w:val="hybridMultilevel"/>
     <w:tmpl w:val="8D0A5178"/>
@@ -20515,7 +19892,7 @@
       </w:rPr>
     </w:lvl>
   </w:abstractNum>
-  <w:abstractNum w:abstractNumId="1">
+  <w:abstractNum w:abstractNumId="1" w15:restartNumberingAfterBreak="0">
     <w:nsid w:val="0E8F4405"/>
     <w:multiLevelType w:val="hybridMultilevel"/>
     <w:tmpl w:val="282C7750"/>
@@ -20628,7 +20005,7 @@
       </w:rPr>
     </w:lvl>
   </w:abstractNum>
-  <w:abstractNum w:abstractNumId="2">
+  <w:abstractNum w:abstractNumId="2" w15:restartNumberingAfterBreak="0">
     <w:nsid w:val="11EA0208"/>
     <w:multiLevelType w:val="hybridMultilevel"/>
     <w:tmpl w:val="4DFE829C"/>
@@ -20741,7 +20118,7 @@
       </w:rPr>
     </w:lvl>
   </w:abstractNum>
-  <w:abstractNum w:abstractNumId="3">
+  <w:abstractNum w:abstractNumId="3" w15:restartNumberingAfterBreak="0">
     <w:nsid w:val="13C531F4"/>
     <w:multiLevelType w:val="hybridMultilevel"/>
     <w:tmpl w:val="C2D264C0"/>
@@ -20830,7 +20207,7 @@
       </w:pPr>
     </w:lvl>
   </w:abstractNum>
-  <w:abstractNum w:abstractNumId="4">
+  <w:abstractNum w:abstractNumId="4" w15:restartNumberingAfterBreak="0">
     <w:nsid w:val="15AB6BDA"/>
     <w:multiLevelType w:val="hybridMultilevel"/>
     <w:tmpl w:val="9BB03C12"/>
@@ -20943,7 +20320,7 @@
       </w:rPr>
     </w:lvl>
   </w:abstractNum>
-  <w:abstractNum w:abstractNumId="5">
+  <w:abstractNum w:abstractNumId="5" w15:restartNumberingAfterBreak="0">
     <w:nsid w:val="15F812B8"/>
     <w:multiLevelType w:val="hybridMultilevel"/>
     <w:tmpl w:val="7C006858"/>
@@ -21056,7 +20433,7 @@
       </w:rPr>
     </w:lvl>
   </w:abstractNum>
-  <w:abstractNum w:abstractNumId="6">
+  <w:abstractNum w:abstractNumId="6" w15:restartNumberingAfterBreak="0">
     <w:nsid w:val="1D684DA2"/>
     <w:multiLevelType w:val="hybridMultilevel"/>
     <w:tmpl w:val="1820030E"/>
@@ -21169,7 +20546,7 @@
       </w:rPr>
     </w:lvl>
   </w:abstractNum>
-  <w:abstractNum w:abstractNumId="7">
+  <w:abstractNum w:abstractNumId="7" w15:restartNumberingAfterBreak="0">
     <w:nsid w:val="1E2A7369"/>
     <w:multiLevelType w:val="hybridMultilevel"/>
     <w:tmpl w:val="F6ACE7FA"/>
@@ -21282,7 +20659,7 @@
       </w:rPr>
     </w:lvl>
   </w:abstractNum>
-  <w:abstractNum w:abstractNumId="8">
+  <w:abstractNum w:abstractNumId="8" w15:restartNumberingAfterBreak="0">
     <w:nsid w:val="2106125E"/>
     <w:multiLevelType w:val="hybridMultilevel"/>
     <w:tmpl w:val="CD1896F6"/>
@@ -21395,7 +20772,7 @@
       </w:rPr>
     </w:lvl>
   </w:abstractNum>
-  <w:abstractNum w:abstractNumId="9">
+  <w:abstractNum w:abstractNumId="9" w15:restartNumberingAfterBreak="0">
     <w:nsid w:val="28615AE1"/>
     <w:multiLevelType w:val="hybridMultilevel"/>
     <w:tmpl w:val="8A020874"/>
@@ -21484,7 +20861,7 @@
       </w:pPr>
     </w:lvl>
   </w:abstractNum>
-  <w:abstractNum w:abstractNumId="10">
+  <w:abstractNum w:abstractNumId="10" w15:restartNumberingAfterBreak="0">
     <w:nsid w:val="31065ED0"/>
     <w:multiLevelType w:val="hybridMultilevel"/>
     <w:tmpl w:val="48348A20"/>
@@ -21573,7 +20950,7 @@
       </w:pPr>
     </w:lvl>
   </w:abstractNum>
-  <w:abstractNum w:abstractNumId="11">
+  <w:abstractNum w:abstractNumId="11" w15:restartNumberingAfterBreak="0">
     <w:nsid w:val="33B90EC5"/>
     <w:multiLevelType w:val="hybridMultilevel"/>
     <w:tmpl w:val="54FEF94A"/>
@@ -21662,7 +21039,7 @@
       </w:pPr>
     </w:lvl>
   </w:abstractNum>
-  <w:abstractNum w:abstractNumId="12">
+  <w:abstractNum w:abstractNumId="12" w15:restartNumberingAfterBreak="0">
     <w:nsid w:val="432A6D29"/>
     <w:multiLevelType w:val="hybridMultilevel"/>
     <w:tmpl w:val="F7AAC8E0"/>
@@ -21775,7 +21152,7 @@
       </w:rPr>
     </w:lvl>
   </w:abstractNum>
-  <w:abstractNum w:abstractNumId="13">
+  <w:abstractNum w:abstractNumId="13" w15:restartNumberingAfterBreak="0">
     <w:nsid w:val="48BE613A"/>
     <w:multiLevelType w:val="hybridMultilevel"/>
     <w:tmpl w:val="0DD05504"/>
@@ -21888,7 +21265,7 @@
       </w:rPr>
     </w:lvl>
   </w:abstractNum>
-  <w:abstractNum w:abstractNumId="14">
+  <w:abstractNum w:abstractNumId="14" w15:restartNumberingAfterBreak="0">
     <w:nsid w:val="48DA179F"/>
     <w:multiLevelType w:val="hybridMultilevel"/>
     <w:tmpl w:val="A4341176"/>
@@ -22001,7 +21378,7 @@
       </w:rPr>
     </w:lvl>
   </w:abstractNum>
-  <w:abstractNum w:abstractNumId="15">
+  <w:abstractNum w:abstractNumId="15" w15:restartNumberingAfterBreak="0">
     <w:nsid w:val="4AC35193"/>
     <w:multiLevelType w:val="hybridMultilevel"/>
     <w:tmpl w:val="7A1E61B0"/>
@@ -22114,7 +21491,7 @@
       </w:rPr>
     </w:lvl>
   </w:abstractNum>
-  <w:abstractNum w:abstractNumId="16">
+  <w:abstractNum w:abstractNumId="16" w15:restartNumberingAfterBreak="0">
     <w:nsid w:val="4B8501B8"/>
     <w:multiLevelType w:val="hybridMultilevel"/>
     <w:tmpl w:val="1C542116"/>
@@ -22227,7 +21604,7 @@
       </w:rPr>
     </w:lvl>
   </w:abstractNum>
-  <w:abstractNum w:abstractNumId="17">
+  <w:abstractNum w:abstractNumId="17" w15:restartNumberingAfterBreak="0">
     <w:nsid w:val="4DBD168A"/>
     <w:multiLevelType w:val="hybridMultilevel"/>
     <w:tmpl w:val="E23CAEE6"/>
@@ -22340,7 +21717,7 @@
       </w:rPr>
     </w:lvl>
   </w:abstractNum>
-  <w:abstractNum w:abstractNumId="18">
+  <w:abstractNum w:abstractNumId="18" w15:restartNumberingAfterBreak="0">
     <w:nsid w:val="4EB77C6F"/>
     <w:multiLevelType w:val="hybridMultilevel"/>
     <w:tmpl w:val="F1CE1EA4"/>
@@ -22453,7 +21830,7 @@
       </w:rPr>
     </w:lvl>
   </w:abstractNum>
-  <w:abstractNum w:abstractNumId="19">
+  <w:abstractNum w:abstractNumId="19" w15:restartNumberingAfterBreak="0">
     <w:nsid w:val="51782E4F"/>
     <w:multiLevelType w:val="hybridMultilevel"/>
     <w:tmpl w:val="6CA0BF6E"/>
@@ -22566,7 +21943,7 @@
       </w:rPr>
     </w:lvl>
   </w:abstractNum>
-  <w:abstractNum w:abstractNumId="20">
+  <w:abstractNum w:abstractNumId="20" w15:restartNumberingAfterBreak="0">
     <w:nsid w:val="5C3B7FD5"/>
     <w:multiLevelType w:val="hybridMultilevel"/>
     <w:tmpl w:val="D3449624"/>
@@ -22679,7 +22056,7 @@
       </w:rPr>
     </w:lvl>
   </w:abstractNum>
-  <w:abstractNum w:abstractNumId="21">
+  <w:abstractNum w:abstractNumId="21" w15:restartNumberingAfterBreak="0">
     <w:nsid w:val="65577798"/>
     <w:multiLevelType w:val="hybridMultilevel"/>
     <w:tmpl w:val="CDF6D670"/>
@@ -22792,7 +22169,7 @@
       </w:rPr>
     </w:lvl>
   </w:abstractNum>
-  <w:abstractNum w:abstractNumId="22">
+  <w:abstractNum w:abstractNumId="22" w15:restartNumberingAfterBreak="0">
     <w:nsid w:val="742E55CA"/>
     <w:multiLevelType w:val="hybridMultilevel"/>
     <w:tmpl w:val="F7E00CC6"/>
@@ -22905,7 +22282,7 @@
       </w:rPr>
     </w:lvl>
   </w:abstractNum>
-  <w:abstractNum w:abstractNumId="23">
+  <w:abstractNum w:abstractNumId="23" w15:restartNumberingAfterBreak="0">
     <w:nsid w:val="744F446B"/>
     <w:multiLevelType w:val="hybridMultilevel"/>
     <w:tmpl w:val="91A6F6C0"/>
@@ -23018,7 +22395,7 @@
       </w:rPr>
     </w:lvl>
   </w:abstractNum>
-  <w:abstractNum w:abstractNumId="24">
+  <w:abstractNum w:abstractNumId="24" w15:restartNumberingAfterBreak="0">
     <w:nsid w:val="75DB36B5"/>
     <w:multiLevelType w:val="hybridMultilevel"/>
     <w:tmpl w:val="F4C02A1E"/>
@@ -23104,7 +22481,7 @@
       </w:pPr>
     </w:lvl>
   </w:abstractNum>
-  <w:abstractNum w:abstractNumId="25">
+  <w:abstractNum w:abstractNumId="25" w15:restartNumberingAfterBreak="0">
     <w:nsid w:val="7BAF335A"/>
     <w:multiLevelType w:val="hybridMultilevel"/>
     <w:tmpl w:val="89003AB4"/>
@@ -23335,7 +22712,7 @@
 </file>
 
 <file path=word/styles.xml><?xml version="1.0" encoding="utf-8"?>
-<w:styles xmlns:mc="http://schemas.openxmlformats.org/markup-compatibility/2006" xmlns:r="http://schemas.openxmlformats.org/officeDocument/2006/relationships" xmlns:w="http://schemas.openxmlformats.org/wordprocessingml/2006/main" xmlns:w14="http://schemas.microsoft.com/office/word/2010/wordml" xmlns:w15="http://schemas.microsoft.com/office/word/2012/wordml" mc:Ignorable="w14 w15">
+<w:styles xmlns:mc="http://schemas.openxmlformats.org/markup-compatibility/2006" xmlns:r="http://schemas.openxmlformats.org/officeDocument/2006/relationships" xmlns:w="http://schemas.openxmlformats.org/wordprocessingml/2006/main" xmlns:w14="http://schemas.microsoft.com/office/word/2010/wordml" xmlns:w15="http://schemas.microsoft.com/office/word/2012/wordml" xmlns:w16cex="http://schemas.microsoft.com/office/word/2018/wordml/cex" xmlns:w16cid="http://schemas.microsoft.com/office/word/2016/wordml/cid" xmlns:w16="http://schemas.microsoft.com/office/word/2018/wordml" xmlns:w16se="http://schemas.microsoft.com/office/word/2015/wordml/symex" mc:Ignorable="w14 w15 w16se w16cid w16 w16cex">
   <w:docDefaults>
     <w:rPrDefault>
       <w:rPr>
@@ -23351,7 +22728,7 @@
       </w:pPr>
     </w:pPrDefault>
   </w:docDefaults>
-  <w:latentStyles w:defLockedState="0" w:defUIPriority="99" w:defSemiHidden="0" w:defUnhideWhenUsed="0" w:defQFormat="0" w:count="371">
+  <w:latentStyles w:defLockedState="0" w:defUIPriority="99" w:defSemiHidden="0" w:defUnhideWhenUsed="0" w:defQFormat="0" w:count="376">
     <w:lsdException w:name="Normal" w:uiPriority="0" w:qFormat="1"/>
     <w:lsdException w:name="heading 1" w:uiPriority="9" w:qFormat="1"/>
     <w:lsdException w:name="heading 2" w:semiHidden="1" w:uiPriority="9" w:unhideWhenUsed="1" w:qFormat="1"/>
@@ -23457,7 +22834,6 @@
     <w:lsdException w:name="HTML Sample" w:semiHidden="1" w:unhideWhenUsed="1"/>
     <w:lsdException w:name="HTML Typewriter" w:semiHidden="1" w:unhideWhenUsed="1"/>
     <w:lsdException w:name="HTML Variable" w:semiHidden="1" w:unhideWhenUsed="1"/>
-    <w:lsdException w:name="Normal Table" w:semiHidden="1" w:unhideWhenUsed="1"/>
     <w:lsdException w:name="annotation subject" w:semiHidden="1" w:unhideWhenUsed="1"/>
     <w:lsdException w:name="No List" w:semiHidden="1" w:unhideWhenUsed="1"/>
     <w:lsdException w:name="Outline List 1" w:semiHidden="1" w:unhideWhenUsed="1"/>
@@ -23500,11 +22876,8 @@
     <w:lsdException w:name="Table Contemporary" w:semiHidden="1" w:unhideWhenUsed="1"/>
     <w:lsdException w:name="Table Elegant" w:semiHidden="1" w:unhideWhenUsed="1"/>
     <w:lsdException w:name="Table Professional" w:semiHidden="1" w:unhideWhenUsed="1"/>
-    <w:lsdException w:name="Table Subtle 1" w:semiHidden="1" w:unhideWhenUsed="1"/>
     <w:lsdException w:name="Table Subtle 2" w:semiHidden="1" w:unhideWhenUsed="1"/>
     <w:lsdException w:name="Table Web 1" w:semiHidden="1" w:unhideWhenUsed="1"/>
-    <w:lsdException w:name="Table Web 2" w:semiHidden="1" w:unhideWhenUsed="1"/>
-    <w:lsdException w:name="Table Web 3" w:semiHidden="1" w:unhideWhenUsed="1"/>
     <w:lsdException w:name="Balloon Text" w:semiHidden="1" w:unhideWhenUsed="1"/>
     <w:lsdException w:name="Table Grid" w:uiPriority="39"/>
     <w:lsdException w:name="Table Theme" w:semiHidden="1" w:unhideWhenUsed="1"/>
@@ -23723,11 +23096,16 @@
     <w:lsdException w:name="List Table 5 Dark Accent 6" w:uiPriority="50"/>
     <w:lsdException w:name="List Table 6 Colorful Accent 6" w:uiPriority="51"/>
     <w:lsdException w:name="List Table 7 Colorful Accent 6" w:uiPriority="52"/>
+    <w:lsdException w:name="Mention" w:semiHidden="1" w:unhideWhenUsed="1"/>
+    <w:lsdException w:name="Smart Hyperlink" w:semiHidden="1" w:unhideWhenUsed="1"/>
+    <w:lsdException w:name="Hashtag" w:semiHidden="1" w:unhideWhenUsed="1"/>
+    <w:lsdException w:name="Unresolved Mention" w:semiHidden="1" w:unhideWhenUsed="1"/>
+    <w:lsdException w:name="Smart Link" w:semiHidden="1" w:unhideWhenUsed="1"/>
   </w:latentStyles>
   <w:style w:type="paragraph" w:default="1" w:styleId="Normal">
     <w:name w:val="Normal"/>
     <w:qFormat/>
-    <w:rsid w:val="004D4BF1"/>
+    <w:rsid w:val="008D45BB"/>
   </w:style>
   <w:style w:type="character" w:default="1" w:styleId="DefaultParagraphFont">
     <w:name w:val="Default Paragraph Font"/>
@@ -23801,7 +23179,6 @@
     <w:tblPr>
       <w:tblStyleRowBandSize w:val="1"/>
       <w:tblStyleColBandSize w:val="1"/>
-      <w:tblInd w:w="0" w:type="dxa"/>
       <w:tblBorders>
         <w:top w:val="single" w:sz="4" w:space="0" w:color="8EAADB" w:themeColor="accent1" w:themeTint="99"/>
         <w:left w:val="single" w:sz="4" w:space="0" w:color="8EAADB" w:themeColor="accent1" w:themeTint="99"/>
@@ -23810,12 +23187,6 @@
         <w:insideH w:val="single" w:sz="4" w:space="0" w:color="8EAADB" w:themeColor="accent1" w:themeTint="99"/>
         <w:insideV w:val="single" w:sz="4" w:space="0" w:color="8EAADB" w:themeColor="accent1" w:themeTint="99"/>
       </w:tblBorders>
-      <w:tblCellMar>
-        <w:top w:w="0" w:type="dxa"/>
-        <w:left w:w="108" w:type="dxa"/>
-        <w:bottom w:w="0" w:type="dxa"/>
-        <w:right w:w="108" w:type="dxa"/>
-      </w:tblCellMar>
     </w:tblPr>
     <w:tblStylePr w:type="firstRow">
       <w:rPr>

</xml_diff>